<commit_message>
feat: Add a function to export TransactionSet objects
Merge manuals of the two signatures (TransactionSet and
TransactionAnalyzer).
</commit_message>
<xml_diff>
--- a/vignettes/types_of_attributes_and_methods_TS.docx
+++ b/vignettes/types_of_attributes_and_methods_TS.docx
@@ -2201,7 +2201,6 @@
         <w:t xml:space="preserve"> </w:t>
       </w:r>
       <w:proofErr w:type="spellStart"/>
-      <w:proofErr w:type="gramStart"/>
       <w:r>
         <w:rPr>
           <w:lang w:val="en-US"/>
@@ -2221,7 +2220,6 @@
         <w:t>Set</w:t>
       </w:r>
       <w:proofErr w:type="spellEnd"/>
-      <w:proofErr w:type="gramEnd"/>
     </w:p>
     <w:p>
       <w:pPr>
@@ -2635,7 +2633,6 @@
     <w:p>
       <w:pPr>
         <w:rPr>
-          <w:b/>
           <w:bCs/>
           <w:lang w:val="en-US"/>
         </w:rPr>
@@ -2656,6 +2653,54 @@
         </w:rPr>
         <w:t xml:space="preserve"> </w:t>
       </w:r>
+      <w:proofErr w:type="gramStart"/>
+      <w:r>
+        <w:rPr>
+          <w:b/>
+          <w:lang w:val="en-US"/>
+        </w:rPr>
+        <w:t>export(</w:t>
+      </w:r>
+      <w:proofErr w:type="gramEnd"/>
+      <w:r>
+        <w:rPr>
+          <w:b/>
+          <w:lang w:val="en-US"/>
+        </w:rPr>
+        <w:t>…)</w:t>
+      </w:r>
+    </w:p>
+    <w:p>
+      <w:pPr>
+        <w:rPr>
+          <w:lang w:val="en-US"/>
+        </w:rPr>
+      </w:pPr>
+    </w:p>
+    <w:p>
+      <w:pPr>
+        <w:rPr>
+          <w:b/>
+          <w:bCs/>
+          <w:lang w:val="en-US"/>
+        </w:rPr>
+      </w:pPr>
+      <m:oMath>
+        <m:r>
+          <w:rPr>
+            <w:rFonts w:ascii="Cambria Math" w:hAnsi="Cambria Math"/>
+            <w:lang w:val="en-US"/>
+          </w:rPr>
+          <m:t>+</m:t>
+        </m:r>
+      </m:oMath>
+      <w:r>
+        <w:rPr>
+          <w:rFonts w:eastAsiaTheme="minorEastAsia"/>
+          <w:lang w:val="en-US"/>
+        </w:rPr>
+        <w:t xml:space="preserve"> </w:t>
+      </w:r>
       <w:proofErr w:type="spellStart"/>
       <w:r>
         <w:rPr>
@@ -2772,20 +2817,6 @@
         </w:rPr>
         <w:t>: list(vector)</w:t>
       </w:r>
-    </w:p>
-    <w:p>
-      <w:pPr>
-        <w:rPr>
-          <w:lang w:val="en-US"/>
-        </w:rPr>
-      </w:pPr>
-    </w:p>
-    <w:p>
-      <w:pPr>
-        <w:rPr>
-          <w:lang w:val="en-US"/>
-        </w:rPr>
-      </w:pPr>
     </w:p>
     <w:p>
       <w:pPr>
@@ -4010,10 +4041,10 @@
       <m:oMath>
         <m:r>
           <w:rPr>
-            <w:rFonts w:ascii="Cambria Math" w:hAnsi="Cambria Math"/>
+            <w:rFonts w:ascii="Cambria Math" w:eastAsiaTheme="minorEastAsia" w:hAnsi="Cambria Math"/>
             <w:lang w:val="en-US"/>
           </w:rPr>
-          <m:t>+</m:t>
+          <m:t>-</m:t>
         </m:r>
       </m:oMath>
       <w:r>
@@ -5165,7 +5196,7 @@
         </mc:Choice>
         <mc:Fallback>
           <w:pict>
-            <v:rect w14:anchorId="676D7D10" id="Rectangle 38" o:spid="_x0000_s1026" style="position:absolute;margin-left:1.15pt;margin-top:-7.8pt;width:466.5pt;height:1.45pt;z-index:251660288;visibility:visible;mso-wrap-style:square;mso-wrap-distance-left:9pt;mso-wrap-distance-top:0;mso-wrap-distance-right:9pt;mso-wrap-distance-bottom:0;mso-position-horizontal:absolute;mso-position-horizontal-relative:text;mso-position-vertical:absolute;mso-position-vertical-relative:text;v-text-anchor:middle" o:gfxdata="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" fillcolor="black [3213]" stroked="f" strokeweight="1pt">
+            <v:rect w14:anchorId="1810D591" id="Rectangle 38" o:spid="_x0000_s1026" style="position:absolute;margin-left:1.15pt;margin-top:-7.8pt;width:466.5pt;height:1.45pt;z-index:251660288;visibility:visible;mso-wrap-style:square;mso-wrap-distance-left:9pt;mso-wrap-distance-top:0;mso-wrap-distance-right:9pt;mso-wrap-distance-bottom:0;mso-position-horizontal:absolute;mso-position-horizontal-relative:text;mso-position-vertical:absolute;mso-position-vertical-relative:text;v-text-anchor:middle" o:gfxdata="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" fillcolor="black [3213]" stroked="f" strokeweight="1pt">
               <w10:wrap type="square"/>
             </v:rect>
           </w:pict>
@@ -5422,7 +5453,14 @@
         <w:color w:val="808080" w:themeColor="background1" w:themeShade="80"/>
         <w:lang w:val="en-US"/>
       </w:rPr>
-      <w:t>20</w:t>
+      <w:t>2</w:t>
+    </w:r>
+    <w:r>
+      <w:rPr>
+        <w:color w:val="808080" w:themeColor="background1" w:themeShade="80"/>
+        <w:lang w:val="en-US"/>
+      </w:rPr>
+      <w:t>7</w:t>
     </w:r>
   </w:p>
 </w:ftr>

</xml_diff>

<commit_message>
doc: Correct the name of a method in documentation
</commit_message>
<xml_diff>
--- a/vignettes/types_of_attributes_and_methods_TS.docx
+++ b/vignettes/types_of_attributes_and_methods_TS.docx
@@ -483,12 +483,12 @@
         <w:tblStyle w:val="Grilledutableau"/>
         <w:tblW w:w="0" w:type="auto"/>
         <w:tblBorders>
-          <w:top w:val="none" w:sz="0" w:space="0" w:color="auto"/>
-          <w:left w:val="none" w:sz="0" w:space="0" w:color="auto"/>
-          <w:bottom w:val="none" w:sz="0" w:space="0" w:color="auto"/>
-          <w:right w:val="none" w:sz="0" w:space="0" w:color="auto"/>
-          <w:insideH w:val="none" w:sz="0" w:space="0" w:color="auto"/>
-          <w:insideV w:val="none" w:sz="0" w:space="0" w:color="auto"/>
+          <w:top w:val="none" w:color="auto" w:sz="0" w:space="0"/>
+          <w:left w:val="none" w:color="auto" w:sz="0" w:space="0"/>
+          <w:bottom w:val="none" w:color="auto" w:sz="0" w:space="0"/>
+          <w:right w:val="none" w:color="auto" w:sz="0" w:space="0"/>
+          <w:insideH w:val="none" w:color="auto" w:sz="0" w:space="0"/>
+          <w:insideV w:val="none" w:color="auto" w:sz="0" w:space="0"/>
         </w:tblBorders>
         <w:tblLook w:val="04A0" w:firstRow="1" w:lastRow="0" w:firstColumn="1" w:lastColumn="0" w:noHBand="0" w:noVBand="1"/>
       </w:tblPr>
@@ -656,10 +656,10 @@
                 <w:tcPr>
                   <w:tcW w:w="1120" w:type="dxa"/>
                   <w:tcBorders>
-                    <w:top w:val="single" w:sz="4" w:space="0" w:color="auto"/>
-                    <w:left w:val="single" w:sz="4" w:space="0" w:color="auto"/>
-                    <w:bottom w:val="single" w:sz="4" w:space="0" w:color="auto"/>
-                    <w:right w:val="single" w:sz="4" w:space="0" w:color="auto"/>
+                    <w:top w:val="single" w:color="auto" w:sz="4" w:space="0"/>
+                    <w:left w:val="single" w:color="auto" w:sz="4" w:space="0"/>
+                    <w:bottom w:val="single" w:color="auto" w:sz="4" w:space="0"/>
+                    <w:right w:val="single" w:color="auto" w:sz="4" w:space="0"/>
                   </w:tcBorders>
                   <w:shd w:val="clear" w:color="000000" w:fill="A6A6A6"/>
                   <w:noWrap/>
@@ -671,7 +671,7 @@
                     <w:spacing w:after="0" w:line="240" w:lineRule="auto"/>
                     <w:jc w:val="center"/>
                     <w:rPr>
-                      <w:rFonts w:ascii="Calibri" w:eastAsia="Times New Roman" w:hAnsi="Calibri" w:cs="Times New Roman"/>
+                      <w:rFonts w:ascii="Calibri" w:hAnsi="Calibri" w:eastAsia="Times New Roman" w:cs="Times New Roman"/>
                       <w:b/>
                       <w:bCs/>
                       <w:color w:val="FFFFFF"/>
@@ -680,7 +680,7 @@
                   </w:pPr>
                   <w:r>
                     <w:rPr>
-                      <w:rFonts w:ascii="Calibri" w:eastAsia="Times New Roman" w:hAnsi="Calibri" w:cs="Times New Roman"/>
+                      <w:rFonts w:ascii="Calibri" w:hAnsi="Calibri" w:eastAsia="Times New Roman" w:cs="Times New Roman"/>
                       <w:b/>
                       <w:bCs/>
                       <w:color w:val="FFFFFF"/>
@@ -690,7 +690,7 @@
                   </w:r>
                   <w:r>
                     <w:rPr>
-                      <w:rFonts w:ascii="Calibri" w:eastAsia="Times New Roman" w:hAnsi="Calibri" w:cs="Times New Roman"/>
+                      <w:rFonts w:ascii="Calibri" w:hAnsi="Calibri" w:eastAsia="Times New Roman" w:cs="Times New Roman"/>
                       <w:b/>
                       <w:bCs/>
                       <w:color w:val="FFFFFF"/>
@@ -704,10 +704,10 @@
                 <w:tcPr>
                   <w:tcW w:w="1360" w:type="dxa"/>
                   <w:tcBorders>
-                    <w:top w:val="single" w:sz="4" w:space="0" w:color="auto"/>
+                    <w:top w:val="single" w:color="auto" w:sz="4" w:space="0"/>
                     <w:left w:val="nil"/>
-                    <w:bottom w:val="single" w:sz="4" w:space="0" w:color="auto"/>
-                    <w:right w:val="single" w:sz="4" w:space="0" w:color="auto"/>
+                    <w:bottom w:val="single" w:color="auto" w:sz="4" w:space="0"/>
+                    <w:right w:val="single" w:color="auto" w:sz="4" w:space="0"/>
                   </w:tcBorders>
                   <w:shd w:val="clear" w:color="auto" w:fill="auto"/>
                   <w:noWrap/>
@@ -719,14 +719,14 @@
                     <w:spacing w:after="0" w:line="240" w:lineRule="auto"/>
                     <w:jc w:val="center"/>
                     <w:rPr>
-                      <w:rFonts w:ascii="Calibri" w:eastAsia="Times New Roman" w:hAnsi="Calibri" w:cs="Times New Roman"/>
+                      <w:rFonts w:ascii="Calibri" w:hAnsi="Calibri" w:eastAsia="Times New Roman" w:cs="Times New Roman"/>
                       <w:color w:val="000000"/>
                       <w:lang w:val="en-US" w:eastAsia="fr-FR"/>
                     </w:rPr>
                   </w:pPr>
                   <w:r>
                     <w:rPr>
-                      <w:rFonts w:ascii="Calibri" w:eastAsia="Times New Roman" w:hAnsi="Calibri" w:cs="Times New Roman"/>
+                      <w:rFonts w:ascii="Calibri" w:hAnsi="Calibri" w:eastAsia="Times New Roman" w:cs="Times New Roman"/>
                       <w:color w:val="000000"/>
                       <w:lang w:val="en-US" w:eastAsia="fr-FR"/>
                     </w:rPr>
@@ -744,9 +744,9 @@
                   <w:tcW w:w="1120" w:type="dxa"/>
                   <w:tcBorders>
                     <w:top w:val="nil"/>
-                    <w:left w:val="single" w:sz="4" w:space="0" w:color="auto"/>
-                    <w:bottom w:val="single" w:sz="4" w:space="0" w:color="auto"/>
-                    <w:right w:val="single" w:sz="4" w:space="0" w:color="auto"/>
+                    <w:left w:val="single" w:color="auto" w:sz="4" w:space="0"/>
+                    <w:bottom w:val="single" w:color="auto" w:sz="4" w:space="0"/>
+                    <w:right w:val="single" w:color="auto" w:sz="4" w:space="0"/>
                   </w:tcBorders>
                   <w:shd w:val="clear" w:color="000000" w:fill="A6A6A6"/>
                   <w:noWrap/>
@@ -758,7 +758,7 @@
                     <w:spacing w:after="0" w:line="240" w:lineRule="auto"/>
                     <w:jc w:val="center"/>
                     <w:rPr>
-                      <w:rFonts w:ascii="Calibri" w:eastAsia="Times New Roman" w:hAnsi="Calibri" w:cs="Times New Roman"/>
+                      <w:rFonts w:ascii="Calibri" w:hAnsi="Calibri" w:eastAsia="Times New Roman" w:cs="Times New Roman"/>
                       <w:b/>
                       <w:bCs/>
                       <w:color w:val="FFFFFF"/>
@@ -767,7 +767,7 @@
                   </w:pPr>
                   <w:r>
                     <w:rPr>
-                      <w:rFonts w:ascii="Calibri" w:eastAsia="Times New Roman" w:hAnsi="Calibri" w:cs="Times New Roman"/>
+                      <w:rFonts w:ascii="Calibri" w:hAnsi="Calibri" w:eastAsia="Times New Roman" w:cs="Times New Roman"/>
                       <w:b/>
                       <w:bCs/>
                       <w:color w:val="FFFFFF"/>
@@ -777,7 +777,7 @@
                   </w:r>
                   <w:r>
                     <w:rPr>
-                      <w:rFonts w:ascii="Calibri" w:eastAsia="Times New Roman" w:hAnsi="Calibri" w:cs="Times New Roman"/>
+                      <w:rFonts w:ascii="Calibri" w:hAnsi="Calibri" w:eastAsia="Times New Roman" w:cs="Times New Roman"/>
                       <w:b/>
                       <w:bCs/>
                       <w:color w:val="FFFFFF"/>
@@ -793,8 +793,8 @@
                   <w:tcBorders>
                     <w:top w:val="nil"/>
                     <w:left w:val="nil"/>
-                    <w:bottom w:val="single" w:sz="4" w:space="0" w:color="auto"/>
-                    <w:right w:val="single" w:sz="4" w:space="0" w:color="auto"/>
+                    <w:bottom w:val="single" w:color="auto" w:sz="4" w:space="0"/>
+                    <w:right w:val="single" w:color="auto" w:sz="4" w:space="0"/>
                   </w:tcBorders>
                   <w:shd w:val="clear" w:color="auto" w:fill="auto"/>
                   <w:noWrap/>
@@ -806,14 +806,14 @@
                     <w:spacing w:after="0" w:line="240" w:lineRule="auto"/>
                     <w:jc w:val="center"/>
                     <w:rPr>
-                      <w:rFonts w:ascii="Calibri" w:eastAsia="Times New Roman" w:hAnsi="Calibri" w:cs="Times New Roman"/>
+                      <w:rFonts w:ascii="Calibri" w:hAnsi="Calibri" w:eastAsia="Times New Roman" w:cs="Times New Roman"/>
                       <w:color w:val="000000"/>
                       <w:lang w:val="en-US" w:eastAsia="fr-FR"/>
                     </w:rPr>
                   </w:pPr>
                   <w:r>
                     <w:rPr>
-                      <w:rFonts w:ascii="Calibri" w:eastAsia="Times New Roman" w:hAnsi="Calibri" w:cs="Times New Roman"/>
+                      <w:rFonts w:ascii="Calibri" w:hAnsi="Calibri" w:eastAsia="Times New Roman" w:cs="Times New Roman"/>
                       <w:color w:val="000000"/>
                       <w:lang w:val="en-US" w:eastAsia="fr-FR"/>
                     </w:rPr>
@@ -831,9 +831,9 @@
                   <w:tcW w:w="1120" w:type="dxa"/>
                   <w:tcBorders>
                     <w:top w:val="nil"/>
-                    <w:left w:val="single" w:sz="4" w:space="0" w:color="auto"/>
-                    <w:bottom w:val="single" w:sz="4" w:space="0" w:color="auto"/>
-                    <w:right w:val="single" w:sz="4" w:space="0" w:color="auto"/>
+                    <w:left w:val="single" w:color="auto" w:sz="4" w:space="0"/>
+                    <w:bottom w:val="single" w:color="auto" w:sz="4" w:space="0"/>
+                    <w:right w:val="single" w:color="auto" w:sz="4" w:space="0"/>
                   </w:tcBorders>
                   <w:shd w:val="clear" w:color="000000" w:fill="A6A6A6"/>
                   <w:noWrap/>
@@ -845,7 +845,7 @@
                     <w:spacing w:after="0" w:line="240" w:lineRule="auto"/>
                     <w:jc w:val="center"/>
                     <w:rPr>
-                      <w:rFonts w:ascii="Calibri" w:eastAsia="Times New Roman" w:hAnsi="Calibri" w:cs="Times New Roman"/>
+                      <w:rFonts w:ascii="Calibri" w:hAnsi="Calibri" w:eastAsia="Times New Roman" w:cs="Times New Roman"/>
                       <w:b/>
                       <w:bCs/>
                       <w:color w:val="FFFFFF"/>
@@ -854,7 +854,7 @@
                   </w:pPr>
                   <w:r>
                     <w:rPr>
-                      <w:rFonts w:ascii="Calibri" w:eastAsia="Times New Roman" w:hAnsi="Calibri" w:cs="Times New Roman"/>
+                      <w:rFonts w:ascii="Calibri" w:hAnsi="Calibri" w:eastAsia="Times New Roman" w:cs="Times New Roman"/>
                       <w:b/>
                       <w:bCs/>
                       <w:color w:val="FFFFFF"/>
@@ -870,8 +870,8 @@
                   <w:tcBorders>
                     <w:top w:val="nil"/>
                     <w:left w:val="nil"/>
-                    <w:bottom w:val="single" w:sz="4" w:space="0" w:color="auto"/>
-                    <w:right w:val="single" w:sz="4" w:space="0" w:color="auto"/>
+                    <w:bottom w:val="single" w:color="auto" w:sz="4" w:space="0"/>
+                    <w:right w:val="single" w:color="auto" w:sz="4" w:space="0"/>
                   </w:tcBorders>
                   <w:shd w:val="clear" w:color="auto" w:fill="auto"/>
                   <w:noWrap/>
@@ -883,14 +883,14 @@
                     <w:spacing w:after="0" w:line="240" w:lineRule="auto"/>
                     <w:jc w:val="center"/>
                     <w:rPr>
-                      <w:rFonts w:ascii="Calibri" w:eastAsia="Times New Roman" w:hAnsi="Calibri" w:cs="Times New Roman"/>
+                      <w:rFonts w:ascii="Calibri" w:hAnsi="Calibri" w:eastAsia="Times New Roman" w:cs="Times New Roman"/>
                       <w:color w:val="000000"/>
                       <w:lang w:val="en-US" w:eastAsia="fr-FR"/>
                     </w:rPr>
                   </w:pPr>
                   <w:r>
                     <w:rPr>
-                      <w:rFonts w:ascii="Calibri" w:eastAsia="Times New Roman" w:hAnsi="Calibri" w:cs="Times New Roman"/>
+                      <w:rFonts w:ascii="Calibri" w:hAnsi="Calibri" w:eastAsia="Times New Roman" w:cs="Times New Roman"/>
                       <w:color w:val="000000"/>
                       <w:lang w:val="en-US" w:eastAsia="fr-FR"/>
                     </w:rPr>
@@ -908,9 +908,9 @@
                   <w:tcW w:w="1120" w:type="dxa"/>
                   <w:tcBorders>
                     <w:top w:val="nil"/>
-                    <w:left w:val="single" w:sz="4" w:space="0" w:color="auto"/>
-                    <w:bottom w:val="single" w:sz="4" w:space="0" w:color="auto"/>
-                    <w:right w:val="single" w:sz="4" w:space="0" w:color="auto"/>
+                    <w:left w:val="single" w:color="auto" w:sz="4" w:space="0"/>
+                    <w:bottom w:val="single" w:color="auto" w:sz="4" w:space="0"/>
+                    <w:right w:val="single" w:color="auto" w:sz="4" w:space="0"/>
                   </w:tcBorders>
                   <w:shd w:val="clear" w:color="000000" w:fill="A6A6A6"/>
                   <w:noWrap/>
@@ -922,7 +922,7 @@
                     <w:spacing w:after="0" w:line="240" w:lineRule="auto"/>
                     <w:jc w:val="center"/>
                     <w:rPr>
-                      <w:rFonts w:ascii="Calibri" w:eastAsia="Times New Roman" w:hAnsi="Calibri" w:cs="Times New Roman"/>
+                      <w:rFonts w:ascii="Calibri" w:hAnsi="Calibri" w:eastAsia="Times New Roman" w:cs="Times New Roman"/>
                       <w:b/>
                       <w:bCs/>
                       <w:color w:val="FFFFFF"/>
@@ -931,7 +931,7 @@
                   </w:pPr>
                   <w:r>
                     <w:rPr>
-                      <w:rFonts w:ascii="Calibri" w:eastAsia="Times New Roman" w:hAnsi="Calibri" w:cs="Times New Roman"/>
+                      <w:rFonts w:ascii="Calibri" w:hAnsi="Calibri" w:eastAsia="Times New Roman" w:cs="Times New Roman"/>
                       <w:b/>
                       <w:bCs/>
                       <w:color w:val="FFFFFF"/>
@@ -941,7 +941,7 @@
                   </w:r>
                   <w:r>
                     <w:rPr>
-                      <w:rFonts w:ascii="Calibri" w:eastAsia="Times New Roman" w:hAnsi="Calibri" w:cs="Times New Roman"/>
+                      <w:rFonts w:ascii="Calibri" w:hAnsi="Calibri" w:eastAsia="Times New Roman" w:cs="Times New Roman"/>
                       <w:b/>
                       <w:bCs/>
                       <w:color w:val="FFFFFF"/>
@@ -970,8 +970,8 @@
                   <w:tcBorders>
                     <w:top w:val="nil"/>
                     <w:left w:val="nil"/>
-                    <w:bottom w:val="single" w:sz="4" w:space="0" w:color="auto"/>
-                    <w:right w:val="single" w:sz="4" w:space="0" w:color="auto"/>
+                    <w:bottom w:val="single" w:color="auto" w:sz="4" w:space="0"/>
+                    <w:right w:val="single" w:color="auto" w:sz="4" w:space="0"/>
                   </w:tcBorders>
                   <w:shd w:val="clear" w:color="auto" w:fill="auto"/>
                   <w:noWrap/>
@@ -983,14 +983,14 @@
                     <w:spacing w:after="0" w:line="240" w:lineRule="auto"/>
                     <w:jc w:val="center"/>
                     <w:rPr>
-                      <w:rFonts w:ascii="Calibri" w:eastAsia="Times New Roman" w:hAnsi="Calibri" w:cs="Times New Roman"/>
+                      <w:rFonts w:ascii="Calibri" w:hAnsi="Calibri" w:eastAsia="Times New Roman" w:cs="Times New Roman"/>
                       <w:color w:val="000000"/>
                       <w:lang w:val="en-US" w:eastAsia="fr-FR"/>
                     </w:rPr>
                   </w:pPr>
                   <w:r>
                     <w:rPr>
-                      <w:rFonts w:ascii="Calibri" w:eastAsia="Times New Roman" w:hAnsi="Calibri" w:cs="Times New Roman"/>
+                      <w:rFonts w:ascii="Calibri" w:hAnsi="Calibri" w:eastAsia="Times New Roman" w:cs="Times New Roman"/>
                       <w:color w:val="000000"/>
                       <w:lang w:val="en-US" w:eastAsia="fr-FR"/>
                     </w:rPr>
@@ -1036,10 +1036,10 @@
                 <w:tcPr>
                   <w:tcW w:w="1120" w:type="dxa"/>
                   <w:tcBorders>
-                    <w:top w:val="single" w:sz="4" w:space="0" w:color="auto"/>
-                    <w:left w:val="single" w:sz="4" w:space="0" w:color="auto"/>
-                    <w:bottom w:val="single" w:sz="4" w:space="0" w:color="auto"/>
-                    <w:right w:val="single" w:sz="4" w:space="0" w:color="auto"/>
+                    <w:top w:val="single" w:color="auto" w:sz="4" w:space="0"/>
+                    <w:left w:val="single" w:color="auto" w:sz="4" w:space="0"/>
+                    <w:bottom w:val="single" w:color="auto" w:sz="4" w:space="0"/>
+                    <w:right w:val="single" w:color="auto" w:sz="4" w:space="0"/>
                   </w:tcBorders>
                   <w:shd w:val="clear" w:color="000000" w:fill="A6A6A6"/>
                   <w:noWrap/>
@@ -1051,7 +1051,7 @@
                     <w:spacing w:after="0" w:line="240" w:lineRule="auto"/>
                     <w:jc w:val="center"/>
                     <w:rPr>
-                      <w:rFonts w:ascii="Calibri" w:eastAsia="Times New Roman" w:hAnsi="Calibri" w:cs="Times New Roman"/>
+                      <w:rFonts w:ascii="Calibri" w:hAnsi="Calibri" w:eastAsia="Times New Roman" w:cs="Times New Roman"/>
                       <w:b/>
                       <w:bCs/>
                       <w:color w:val="FFFFFF"/>
@@ -1060,7 +1060,7 @@
                   </w:pPr>
                   <w:r>
                     <w:rPr>
-                      <w:rFonts w:ascii="Calibri" w:eastAsia="Times New Roman" w:hAnsi="Calibri" w:cs="Times New Roman"/>
+                      <w:rFonts w:ascii="Calibri" w:hAnsi="Calibri" w:eastAsia="Times New Roman" w:cs="Times New Roman"/>
                       <w:b/>
                       <w:bCs/>
                       <w:color w:val="FFFFFF"/>
@@ -1070,7 +1070,7 @@
                   </w:r>
                   <w:r>
                     <w:rPr>
-                      <w:rFonts w:ascii="Calibri" w:eastAsia="Times New Roman" w:hAnsi="Calibri" w:cs="Times New Roman"/>
+                      <w:rFonts w:ascii="Calibri" w:hAnsi="Calibri" w:eastAsia="Times New Roman" w:cs="Times New Roman"/>
                       <w:b/>
                       <w:bCs/>
                       <w:color w:val="FFFFFF"/>
@@ -1084,10 +1084,10 @@
                 <w:tcPr>
                   <w:tcW w:w="1360" w:type="dxa"/>
                   <w:tcBorders>
-                    <w:top w:val="single" w:sz="4" w:space="0" w:color="auto"/>
+                    <w:top w:val="single" w:color="auto" w:sz="4" w:space="0"/>
                     <w:left w:val="nil"/>
-                    <w:bottom w:val="single" w:sz="4" w:space="0" w:color="auto"/>
-                    <w:right w:val="single" w:sz="4" w:space="0" w:color="auto"/>
+                    <w:bottom w:val="single" w:color="auto" w:sz="4" w:space="0"/>
+                    <w:right w:val="single" w:color="auto" w:sz="4" w:space="0"/>
                   </w:tcBorders>
                   <w:shd w:val="clear" w:color="auto" w:fill="auto"/>
                   <w:noWrap/>
@@ -1099,14 +1099,14 @@
                     <w:spacing w:after="0" w:line="240" w:lineRule="auto"/>
                     <w:jc w:val="center"/>
                     <w:rPr>
-                      <w:rFonts w:ascii="Calibri" w:eastAsia="Times New Roman" w:hAnsi="Calibri" w:cs="Times New Roman"/>
+                      <w:rFonts w:ascii="Calibri" w:hAnsi="Calibri" w:eastAsia="Times New Roman" w:cs="Times New Roman"/>
                       <w:color w:val="000000"/>
                       <w:lang w:val="en-US" w:eastAsia="fr-FR"/>
                     </w:rPr>
                   </w:pPr>
                   <w:r>
                     <w:rPr>
-                      <w:rFonts w:ascii="Calibri" w:eastAsia="Times New Roman" w:hAnsi="Calibri" w:cs="Times New Roman"/>
+                      <w:rFonts w:ascii="Calibri" w:hAnsi="Calibri" w:eastAsia="Times New Roman" w:cs="Times New Roman"/>
                       <w:color w:val="000000"/>
                       <w:lang w:val="en-US" w:eastAsia="fr-FR"/>
                     </w:rPr>
@@ -1124,9 +1124,9 @@
                   <w:tcW w:w="1120" w:type="dxa"/>
                   <w:tcBorders>
                     <w:top w:val="nil"/>
-                    <w:left w:val="single" w:sz="4" w:space="0" w:color="auto"/>
-                    <w:bottom w:val="single" w:sz="4" w:space="0" w:color="auto"/>
-                    <w:right w:val="single" w:sz="4" w:space="0" w:color="auto"/>
+                    <w:left w:val="single" w:color="auto" w:sz="4" w:space="0"/>
+                    <w:bottom w:val="single" w:color="auto" w:sz="4" w:space="0"/>
+                    <w:right w:val="single" w:color="auto" w:sz="4" w:space="0"/>
                   </w:tcBorders>
                   <w:shd w:val="clear" w:color="000000" w:fill="A6A6A6"/>
                   <w:noWrap/>
@@ -1138,7 +1138,7 @@
                     <w:spacing w:after="0" w:line="240" w:lineRule="auto"/>
                     <w:jc w:val="center"/>
                     <w:rPr>
-                      <w:rFonts w:ascii="Calibri" w:eastAsia="Times New Roman" w:hAnsi="Calibri" w:cs="Times New Roman"/>
+                      <w:rFonts w:ascii="Calibri" w:hAnsi="Calibri" w:eastAsia="Times New Roman" w:cs="Times New Roman"/>
                       <w:b/>
                       <w:bCs/>
                       <w:color w:val="FFFFFF"/>
@@ -1147,7 +1147,7 @@
                   </w:pPr>
                   <w:r>
                     <w:rPr>
-                      <w:rFonts w:ascii="Calibri" w:eastAsia="Times New Roman" w:hAnsi="Calibri" w:cs="Times New Roman"/>
+                      <w:rFonts w:ascii="Calibri" w:hAnsi="Calibri" w:eastAsia="Times New Roman" w:cs="Times New Roman"/>
                       <w:b/>
                       <w:bCs/>
                       <w:color w:val="FFFFFF"/>
@@ -1157,7 +1157,7 @@
                   </w:r>
                   <w:r>
                     <w:rPr>
-                      <w:rFonts w:ascii="Calibri" w:eastAsia="Times New Roman" w:hAnsi="Calibri" w:cs="Times New Roman"/>
+                      <w:rFonts w:ascii="Calibri" w:hAnsi="Calibri" w:eastAsia="Times New Roman" w:cs="Times New Roman"/>
                       <w:b/>
                       <w:bCs/>
                       <w:color w:val="FFFFFF"/>
@@ -1173,8 +1173,8 @@
                   <w:tcBorders>
                     <w:top w:val="nil"/>
                     <w:left w:val="nil"/>
-                    <w:bottom w:val="single" w:sz="4" w:space="0" w:color="auto"/>
-                    <w:right w:val="single" w:sz="4" w:space="0" w:color="auto"/>
+                    <w:bottom w:val="single" w:color="auto" w:sz="4" w:space="0"/>
+                    <w:right w:val="single" w:color="auto" w:sz="4" w:space="0"/>
                   </w:tcBorders>
                   <w:shd w:val="clear" w:color="auto" w:fill="auto"/>
                   <w:noWrap/>
@@ -1186,14 +1186,14 @@
                     <w:spacing w:after="0" w:line="240" w:lineRule="auto"/>
                     <w:jc w:val="center"/>
                     <w:rPr>
-                      <w:rFonts w:ascii="Calibri" w:eastAsia="Times New Roman" w:hAnsi="Calibri" w:cs="Times New Roman"/>
+                      <w:rFonts w:ascii="Calibri" w:hAnsi="Calibri" w:eastAsia="Times New Roman" w:cs="Times New Roman"/>
                       <w:color w:val="000000"/>
                       <w:lang w:val="en-US" w:eastAsia="fr-FR"/>
                     </w:rPr>
                   </w:pPr>
                   <w:r>
                     <w:rPr>
-                      <w:rFonts w:ascii="Calibri" w:eastAsia="Times New Roman" w:hAnsi="Calibri" w:cs="Times New Roman"/>
+                      <w:rFonts w:ascii="Calibri" w:hAnsi="Calibri" w:eastAsia="Times New Roman" w:cs="Times New Roman"/>
                       <w:color w:val="000000"/>
                       <w:lang w:val="en-US" w:eastAsia="fr-FR"/>
                     </w:rPr>
@@ -1211,9 +1211,9 @@
                   <w:tcW w:w="1120" w:type="dxa"/>
                   <w:tcBorders>
                     <w:top w:val="nil"/>
-                    <w:left w:val="single" w:sz="4" w:space="0" w:color="auto"/>
-                    <w:bottom w:val="single" w:sz="4" w:space="0" w:color="auto"/>
-                    <w:right w:val="single" w:sz="4" w:space="0" w:color="auto"/>
+                    <w:left w:val="single" w:color="auto" w:sz="4" w:space="0"/>
+                    <w:bottom w:val="single" w:color="auto" w:sz="4" w:space="0"/>
+                    <w:right w:val="single" w:color="auto" w:sz="4" w:space="0"/>
                   </w:tcBorders>
                   <w:shd w:val="clear" w:color="000000" w:fill="A6A6A6"/>
                   <w:noWrap/>
@@ -1225,7 +1225,7 @@
                     <w:spacing w:after="0" w:line="240" w:lineRule="auto"/>
                     <w:jc w:val="center"/>
                     <w:rPr>
-                      <w:rFonts w:ascii="Calibri" w:eastAsia="Times New Roman" w:hAnsi="Calibri" w:cs="Times New Roman"/>
+                      <w:rFonts w:ascii="Calibri" w:hAnsi="Calibri" w:eastAsia="Times New Roman" w:cs="Times New Roman"/>
                       <w:b/>
                       <w:bCs/>
                       <w:color w:val="FFFFFF"/>
@@ -1234,7 +1234,7 @@
                   </w:pPr>
                   <w:r>
                     <w:rPr>
-                      <w:rFonts w:ascii="Calibri" w:eastAsia="Times New Roman" w:hAnsi="Calibri" w:cs="Times New Roman"/>
+                      <w:rFonts w:ascii="Calibri" w:hAnsi="Calibri" w:eastAsia="Times New Roman" w:cs="Times New Roman"/>
                       <w:b/>
                       <w:bCs/>
                       <w:color w:val="FFFFFF"/>
@@ -1250,8 +1250,8 @@
                   <w:tcBorders>
                     <w:top w:val="nil"/>
                     <w:left w:val="nil"/>
-                    <w:bottom w:val="single" w:sz="4" w:space="0" w:color="auto"/>
-                    <w:right w:val="single" w:sz="4" w:space="0" w:color="auto"/>
+                    <w:bottom w:val="single" w:color="auto" w:sz="4" w:space="0"/>
+                    <w:right w:val="single" w:color="auto" w:sz="4" w:space="0"/>
                   </w:tcBorders>
                   <w:shd w:val="clear" w:color="auto" w:fill="auto"/>
                   <w:noWrap/>
@@ -1263,14 +1263,14 @@
                     <w:spacing w:after="0" w:line="240" w:lineRule="auto"/>
                     <w:jc w:val="center"/>
                     <w:rPr>
-                      <w:rFonts w:ascii="Calibri" w:eastAsia="Times New Roman" w:hAnsi="Calibri" w:cs="Times New Roman"/>
+                      <w:rFonts w:ascii="Calibri" w:hAnsi="Calibri" w:eastAsia="Times New Roman" w:cs="Times New Roman"/>
                       <w:color w:val="000000"/>
                       <w:lang w:val="en-US" w:eastAsia="fr-FR"/>
                     </w:rPr>
                   </w:pPr>
                   <w:r>
                     <w:rPr>
-                      <w:rFonts w:ascii="Calibri" w:eastAsia="Times New Roman" w:hAnsi="Calibri" w:cs="Times New Roman"/>
+                      <w:rFonts w:ascii="Calibri" w:hAnsi="Calibri" w:eastAsia="Times New Roman" w:cs="Times New Roman"/>
                       <w:color w:val="000000"/>
                       <w:lang w:val="en-US" w:eastAsia="fr-FR"/>
                     </w:rPr>
@@ -1288,9 +1288,9 @@
                   <w:tcW w:w="1120" w:type="dxa"/>
                   <w:tcBorders>
                     <w:top w:val="nil"/>
-                    <w:left w:val="single" w:sz="4" w:space="0" w:color="auto"/>
-                    <w:bottom w:val="single" w:sz="4" w:space="0" w:color="auto"/>
-                    <w:right w:val="single" w:sz="4" w:space="0" w:color="auto"/>
+                    <w:left w:val="single" w:color="auto" w:sz="4" w:space="0"/>
+                    <w:bottom w:val="single" w:color="auto" w:sz="4" w:space="0"/>
+                    <w:right w:val="single" w:color="auto" w:sz="4" w:space="0"/>
                   </w:tcBorders>
                   <w:shd w:val="clear" w:color="000000" w:fill="A6A6A6"/>
                   <w:noWrap/>
@@ -1302,7 +1302,7 @@
                     <w:spacing w:after="0" w:line="240" w:lineRule="auto"/>
                     <w:jc w:val="center"/>
                     <w:rPr>
-                      <w:rFonts w:ascii="Calibri" w:eastAsia="Times New Roman" w:hAnsi="Calibri" w:cs="Times New Roman"/>
+                      <w:rFonts w:ascii="Calibri" w:hAnsi="Calibri" w:eastAsia="Times New Roman" w:cs="Times New Roman"/>
                       <w:b/>
                       <w:bCs/>
                       <w:color w:val="FFFFFF"/>
@@ -1311,7 +1311,7 @@
                   </w:pPr>
                   <w:r>
                     <w:rPr>
-                      <w:rFonts w:ascii="Calibri" w:eastAsia="Times New Roman" w:hAnsi="Calibri" w:cs="Times New Roman"/>
+                      <w:rFonts w:ascii="Calibri" w:hAnsi="Calibri" w:eastAsia="Times New Roman" w:cs="Times New Roman"/>
                       <w:b/>
                       <w:bCs/>
                       <w:color w:val="FFFFFF"/>
@@ -1321,7 +1321,7 @@
                   </w:r>
                   <w:r>
                     <w:rPr>
-                      <w:rFonts w:ascii="Calibri" w:eastAsia="Times New Roman" w:hAnsi="Calibri" w:cs="Times New Roman"/>
+                      <w:rFonts w:ascii="Calibri" w:hAnsi="Calibri" w:eastAsia="Times New Roman" w:cs="Times New Roman"/>
                       <w:b/>
                       <w:bCs/>
                       <w:color w:val="FFFFFF"/>
@@ -1350,8 +1350,8 @@
                   <w:tcBorders>
                     <w:top w:val="nil"/>
                     <w:left w:val="nil"/>
-                    <w:bottom w:val="single" w:sz="4" w:space="0" w:color="auto"/>
-                    <w:right w:val="single" w:sz="4" w:space="0" w:color="auto"/>
+                    <w:bottom w:val="single" w:color="auto" w:sz="4" w:space="0"/>
+                    <w:right w:val="single" w:color="auto" w:sz="4" w:space="0"/>
                   </w:tcBorders>
                   <w:shd w:val="clear" w:color="auto" w:fill="auto"/>
                   <w:noWrap/>
@@ -1363,14 +1363,14 @@
                     <w:spacing w:after="0" w:line="240" w:lineRule="auto"/>
                     <w:jc w:val="center"/>
                     <w:rPr>
-                      <w:rFonts w:ascii="Calibri" w:eastAsia="Times New Roman" w:hAnsi="Calibri" w:cs="Times New Roman"/>
+                      <w:rFonts w:ascii="Calibri" w:hAnsi="Calibri" w:eastAsia="Times New Roman" w:cs="Times New Roman"/>
                       <w:color w:val="000000"/>
                       <w:lang w:val="en-US" w:eastAsia="fr-FR"/>
                     </w:rPr>
                   </w:pPr>
                   <w:r>
                     <w:rPr>
-                      <w:rFonts w:ascii="Calibri" w:eastAsia="Times New Roman" w:hAnsi="Calibri" w:cs="Times New Roman"/>
+                      <w:rFonts w:ascii="Calibri" w:hAnsi="Calibri" w:eastAsia="Times New Roman" w:cs="Times New Roman"/>
                       <w:color w:val="000000"/>
                       <w:lang w:val="en-US" w:eastAsia="fr-FR"/>
                     </w:rPr>
@@ -1439,10 +1439,10 @@
                 <w:tcPr>
                   <w:tcW w:w="1120" w:type="dxa"/>
                   <w:tcBorders>
-                    <w:top w:val="single" w:sz="4" w:space="0" w:color="auto"/>
-                    <w:left w:val="single" w:sz="4" w:space="0" w:color="auto"/>
-                    <w:bottom w:val="single" w:sz="4" w:space="0" w:color="auto"/>
-                    <w:right w:val="single" w:sz="4" w:space="0" w:color="auto"/>
+                    <w:top w:val="single" w:color="auto" w:sz="4" w:space="0"/>
+                    <w:left w:val="single" w:color="auto" w:sz="4" w:space="0"/>
+                    <w:bottom w:val="single" w:color="auto" w:sz="4" w:space="0"/>
+                    <w:right w:val="single" w:color="auto" w:sz="4" w:space="0"/>
                   </w:tcBorders>
                   <w:shd w:val="clear" w:color="000000" w:fill="A6A6A6"/>
                   <w:noWrap/>
@@ -1454,7 +1454,7 @@
                     <w:spacing w:after="0" w:line="240" w:lineRule="auto"/>
                     <w:jc w:val="center"/>
                     <w:rPr>
-                      <w:rFonts w:ascii="Calibri" w:eastAsia="Times New Roman" w:hAnsi="Calibri" w:cs="Times New Roman"/>
+                      <w:rFonts w:ascii="Calibri" w:hAnsi="Calibri" w:eastAsia="Times New Roman" w:cs="Times New Roman"/>
                       <w:b/>
                       <w:bCs/>
                       <w:color w:val="FFFFFF"/>
@@ -1463,7 +1463,7 @@
                   </w:pPr>
                   <w:r>
                     <w:rPr>
-                      <w:rFonts w:ascii="Calibri" w:eastAsia="Times New Roman" w:hAnsi="Calibri" w:cs="Times New Roman"/>
+                      <w:rFonts w:ascii="Calibri" w:hAnsi="Calibri" w:eastAsia="Times New Roman" w:cs="Times New Roman"/>
                       <w:b/>
                       <w:bCs/>
                       <w:color w:val="FFFFFF"/>
@@ -1473,7 +1473,7 @@
                   </w:r>
                   <w:r>
                     <w:rPr>
-                      <w:rFonts w:ascii="Calibri" w:eastAsia="Times New Roman" w:hAnsi="Calibri" w:cs="Times New Roman"/>
+                      <w:rFonts w:ascii="Calibri" w:hAnsi="Calibri" w:eastAsia="Times New Roman" w:cs="Times New Roman"/>
                       <w:b/>
                       <w:bCs/>
                       <w:color w:val="FFFFFF"/>
@@ -1487,10 +1487,10 @@
                 <w:tcPr>
                   <w:tcW w:w="1360" w:type="dxa"/>
                   <w:tcBorders>
-                    <w:top w:val="single" w:sz="4" w:space="0" w:color="auto"/>
+                    <w:top w:val="single" w:color="auto" w:sz="4" w:space="0"/>
                     <w:left w:val="nil"/>
-                    <w:bottom w:val="single" w:sz="4" w:space="0" w:color="auto"/>
-                    <w:right w:val="single" w:sz="4" w:space="0" w:color="auto"/>
+                    <w:bottom w:val="single" w:color="auto" w:sz="4" w:space="0"/>
+                    <w:right w:val="single" w:color="auto" w:sz="4" w:space="0"/>
                   </w:tcBorders>
                   <w:shd w:val="clear" w:color="auto" w:fill="auto"/>
                   <w:noWrap/>
@@ -1502,14 +1502,14 @@
                     <w:spacing w:after="0" w:line="240" w:lineRule="auto"/>
                     <w:jc w:val="center"/>
                     <w:rPr>
-                      <w:rFonts w:ascii="Calibri" w:eastAsia="Times New Roman" w:hAnsi="Calibri" w:cs="Times New Roman"/>
+                      <w:rFonts w:ascii="Calibri" w:hAnsi="Calibri" w:eastAsia="Times New Roman" w:cs="Times New Roman"/>
                       <w:color w:val="000000"/>
                       <w:lang w:val="en-US" w:eastAsia="fr-FR"/>
                     </w:rPr>
                   </w:pPr>
                   <w:r>
                     <w:rPr>
-                      <w:rFonts w:ascii="Calibri" w:eastAsia="Times New Roman" w:hAnsi="Calibri" w:cs="Times New Roman"/>
+                      <w:rFonts w:ascii="Calibri" w:hAnsi="Calibri" w:eastAsia="Times New Roman" w:cs="Times New Roman"/>
                       <w:color w:val="000000"/>
                       <w:lang w:val="en-US" w:eastAsia="fr-FR"/>
                     </w:rPr>
@@ -1527,9 +1527,9 @@
                   <w:tcW w:w="1120" w:type="dxa"/>
                   <w:tcBorders>
                     <w:top w:val="nil"/>
-                    <w:left w:val="single" w:sz="4" w:space="0" w:color="auto"/>
-                    <w:bottom w:val="single" w:sz="4" w:space="0" w:color="auto"/>
-                    <w:right w:val="single" w:sz="4" w:space="0" w:color="auto"/>
+                    <w:left w:val="single" w:color="auto" w:sz="4" w:space="0"/>
+                    <w:bottom w:val="single" w:color="auto" w:sz="4" w:space="0"/>
+                    <w:right w:val="single" w:color="auto" w:sz="4" w:space="0"/>
                   </w:tcBorders>
                   <w:shd w:val="clear" w:color="000000" w:fill="A6A6A6"/>
                   <w:noWrap/>
@@ -1541,7 +1541,7 @@
                     <w:spacing w:after="0" w:line="240" w:lineRule="auto"/>
                     <w:jc w:val="center"/>
                     <w:rPr>
-                      <w:rFonts w:ascii="Calibri" w:eastAsia="Times New Roman" w:hAnsi="Calibri" w:cs="Times New Roman"/>
+                      <w:rFonts w:ascii="Calibri" w:hAnsi="Calibri" w:eastAsia="Times New Roman" w:cs="Times New Roman"/>
                       <w:b/>
                       <w:bCs/>
                       <w:color w:val="FFFFFF"/>
@@ -1550,7 +1550,7 @@
                   </w:pPr>
                   <w:r>
                     <w:rPr>
-                      <w:rFonts w:ascii="Calibri" w:eastAsia="Times New Roman" w:hAnsi="Calibri" w:cs="Times New Roman"/>
+                      <w:rFonts w:ascii="Calibri" w:hAnsi="Calibri" w:eastAsia="Times New Roman" w:cs="Times New Roman"/>
                       <w:b/>
                       <w:bCs/>
                       <w:color w:val="FFFFFF"/>
@@ -1560,7 +1560,7 @@
                   </w:r>
                   <w:r>
                     <w:rPr>
-                      <w:rFonts w:ascii="Calibri" w:eastAsia="Times New Roman" w:hAnsi="Calibri" w:cs="Times New Roman"/>
+                      <w:rFonts w:ascii="Calibri" w:hAnsi="Calibri" w:eastAsia="Times New Roman" w:cs="Times New Roman"/>
                       <w:b/>
                       <w:bCs/>
                       <w:color w:val="FFFFFF"/>
@@ -1576,8 +1576,8 @@
                   <w:tcBorders>
                     <w:top w:val="nil"/>
                     <w:left w:val="nil"/>
-                    <w:bottom w:val="single" w:sz="4" w:space="0" w:color="auto"/>
-                    <w:right w:val="single" w:sz="4" w:space="0" w:color="auto"/>
+                    <w:bottom w:val="single" w:color="auto" w:sz="4" w:space="0"/>
+                    <w:right w:val="single" w:color="auto" w:sz="4" w:space="0"/>
                   </w:tcBorders>
                   <w:shd w:val="clear" w:color="auto" w:fill="auto"/>
                   <w:noWrap/>
@@ -1589,14 +1589,14 @@
                     <w:spacing w:after="0" w:line="240" w:lineRule="auto"/>
                     <w:jc w:val="center"/>
                     <w:rPr>
-                      <w:rFonts w:ascii="Calibri" w:eastAsia="Times New Roman" w:hAnsi="Calibri" w:cs="Times New Roman"/>
+                      <w:rFonts w:ascii="Calibri" w:hAnsi="Calibri" w:eastAsia="Times New Roman" w:cs="Times New Roman"/>
                       <w:color w:val="000000"/>
                       <w:lang w:val="en-US" w:eastAsia="fr-FR"/>
                     </w:rPr>
                   </w:pPr>
                   <w:r>
                     <w:rPr>
-                      <w:rFonts w:ascii="Calibri" w:eastAsia="Times New Roman" w:hAnsi="Calibri" w:cs="Times New Roman"/>
+                      <w:rFonts w:ascii="Calibri" w:hAnsi="Calibri" w:eastAsia="Times New Roman" w:cs="Times New Roman"/>
                       <w:color w:val="000000"/>
                       <w:lang w:val="en-US" w:eastAsia="fr-FR"/>
                     </w:rPr>
@@ -1614,9 +1614,9 @@
                   <w:tcW w:w="1120" w:type="dxa"/>
                   <w:tcBorders>
                     <w:top w:val="nil"/>
-                    <w:left w:val="single" w:sz="4" w:space="0" w:color="auto"/>
-                    <w:bottom w:val="single" w:sz="4" w:space="0" w:color="auto"/>
-                    <w:right w:val="single" w:sz="4" w:space="0" w:color="auto"/>
+                    <w:left w:val="single" w:color="auto" w:sz="4" w:space="0"/>
+                    <w:bottom w:val="single" w:color="auto" w:sz="4" w:space="0"/>
+                    <w:right w:val="single" w:color="auto" w:sz="4" w:space="0"/>
                   </w:tcBorders>
                   <w:shd w:val="clear" w:color="000000" w:fill="A6A6A6"/>
                   <w:noWrap/>
@@ -1628,7 +1628,7 @@
                     <w:spacing w:after="0" w:line="240" w:lineRule="auto"/>
                     <w:jc w:val="center"/>
                     <w:rPr>
-                      <w:rFonts w:ascii="Calibri" w:eastAsia="Times New Roman" w:hAnsi="Calibri" w:cs="Times New Roman"/>
+                      <w:rFonts w:ascii="Calibri" w:hAnsi="Calibri" w:eastAsia="Times New Roman" w:cs="Times New Roman"/>
                       <w:b/>
                       <w:bCs/>
                       <w:color w:val="FFFFFF"/>
@@ -1637,7 +1637,7 @@
                   </w:pPr>
                   <w:r>
                     <w:rPr>
-                      <w:rFonts w:ascii="Calibri" w:eastAsia="Times New Roman" w:hAnsi="Calibri" w:cs="Times New Roman"/>
+                      <w:rFonts w:ascii="Calibri" w:hAnsi="Calibri" w:eastAsia="Times New Roman" w:cs="Times New Roman"/>
                       <w:b/>
                       <w:bCs/>
                       <w:color w:val="FFFFFF"/>
@@ -1653,8 +1653,8 @@
                   <w:tcBorders>
                     <w:top w:val="nil"/>
                     <w:left w:val="nil"/>
-                    <w:bottom w:val="single" w:sz="4" w:space="0" w:color="auto"/>
-                    <w:right w:val="single" w:sz="4" w:space="0" w:color="auto"/>
+                    <w:bottom w:val="single" w:color="auto" w:sz="4" w:space="0"/>
+                    <w:right w:val="single" w:color="auto" w:sz="4" w:space="0"/>
                   </w:tcBorders>
                   <w:shd w:val="clear" w:color="auto" w:fill="auto"/>
                   <w:noWrap/>
@@ -1666,14 +1666,14 @@
                     <w:spacing w:after="0" w:line="240" w:lineRule="auto"/>
                     <w:jc w:val="center"/>
                     <w:rPr>
-                      <w:rFonts w:ascii="Calibri" w:eastAsia="Times New Roman" w:hAnsi="Calibri" w:cs="Times New Roman"/>
+                      <w:rFonts w:ascii="Calibri" w:hAnsi="Calibri" w:eastAsia="Times New Roman" w:cs="Times New Roman"/>
                       <w:color w:val="000000"/>
                       <w:lang w:val="en-US" w:eastAsia="fr-FR"/>
                     </w:rPr>
                   </w:pPr>
                   <w:r>
                     <w:rPr>
-                      <w:rFonts w:ascii="Calibri" w:eastAsia="Times New Roman" w:hAnsi="Calibri" w:cs="Times New Roman"/>
+                      <w:rFonts w:ascii="Calibri" w:hAnsi="Calibri" w:eastAsia="Times New Roman" w:cs="Times New Roman"/>
                       <w:color w:val="000000"/>
                       <w:lang w:val="en-US" w:eastAsia="fr-FR"/>
                     </w:rPr>
@@ -1691,9 +1691,9 @@
                   <w:tcW w:w="1120" w:type="dxa"/>
                   <w:tcBorders>
                     <w:top w:val="nil"/>
-                    <w:left w:val="single" w:sz="4" w:space="0" w:color="auto"/>
-                    <w:bottom w:val="single" w:sz="4" w:space="0" w:color="auto"/>
-                    <w:right w:val="single" w:sz="4" w:space="0" w:color="auto"/>
+                    <w:left w:val="single" w:color="auto" w:sz="4" w:space="0"/>
+                    <w:bottom w:val="single" w:color="auto" w:sz="4" w:space="0"/>
+                    <w:right w:val="single" w:color="auto" w:sz="4" w:space="0"/>
                   </w:tcBorders>
                   <w:shd w:val="clear" w:color="000000" w:fill="A6A6A6"/>
                   <w:noWrap/>
@@ -1705,7 +1705,7 @@
                     <w:spacing w:after="0" w:line="240" w:lineRule="auto"/>
                     <w:jc w:val="center"/>
                     <w:rPr>
-                      <w:rFonts w:ascii="Calibri" w:eastAsia="Times New Roman" w:hAnsi="Calibri" w:cs="Times New Roman"/>
+                      <w:rFonts w:ascii="Calibri" w:hAnsi="Calibri" w:eastAsia="Times New Roman" w:cs="Times New Roman"/>
                       <w:b/>
                       <w:bCs/>
                       <w:color w:val="FFFFFF"/>
@@ -1714,7 +1714,7 @@
                   </w:pPr>
                   <w:r>
                     <w:rPr>
-                      <w:rFonts w:ascii="Calibri" w:eastAsia="Times New Roman" w:hAnsi="Calibri" w:cs="Times New Roman"/>
+                      <w:rFonts w:ascii="Calibri" w:hAnsi="Calibri" w:eastAsia="Times New Roman" w:cs="Times New Roman"/>
                       <w:b/>
                       <w:bCs/>
                       <w:color w:val="FFFFFF"/>
@@ -1724,7 +1724,7 @@
                   </w:r>
                   <w:r>
                     <w:rPr>
-                      <w:rFonts w:ascii="Calibri" w:eastAsia="Times New Roman" w:hAnsi="Calibri" w:cs="Times New Roman"/>
+                      <w:rFonts w:ascii="Calibri" w:hAnsi="Calibri" w:eastAsia="Times New Roman" w:cs="Times New Roman"/>
                       <w:b/>
                       <w:bCs/>
                       <w:color w:val="FFFFFF"/>
@@ -1753,8 +1753,8 @@
                   <w:tcBorders>
                     <w:top w:val="nil"/>
                     <w:left w:val="nil"/>
-                    <w:bottom w:val="single" w:sz="4" w:space="0" w:color="auto"/>
-                    <w:right w:val="single" w:sz="4" w:space="0" w:color="auto"/>
+                    <w:bottom w:val="single" w:color="auto" w:sz="4" w:space="0"/>
+                    <w:right w:val="single" w:color="auto" w:sz="4" w:space="0"/>
                   </w:tcBorders>
                   <w:shd w:val="clear" w:color="auto" w:fill="auto"/>
                   <w:noWrap/>
@@ -1766,14 +1766,14 @@
                     <w:spacing w:after="0" w:line="240" w:lineRule="auto"/>
                     <w:jc w:val="center"/>
                     <w:rPr>
-                      <w:rFonts w:ascii="Calibri" w:eastAsia="Times New Roman" w:hAnsi="Calibri" w:cs="Times New Roman"/>
+                      <w:rFonts w:ascii="Calibri" w:hAnsi="Calibri" w:eastAsia="Times New Roman" w:cs="Times New Roman"/>
                       <w:color w:val="000000"/>
                       <w:lang w:val="en-US" w:eastAsia="fr-FR"/>
                     </w:rPr>
                   </w:pPr>
                   <w:r>
                     <w:rPr>
-                      <w:rFonts w:ascii="Calibri" w:eastAsia="Times New Roman" w:hAnsi="Calibri" w:cs="Times New Roman"/>
+                      <w:rFonts w:ascii="Calibri" w:hAnsi="Calibri" w:eastAsia="Times New Roman" w:cs="Times New Roman"/>
                       <w:color w:val="000000"/>
                       <w:lang w:val="en-US" w:eastAsia="fr-FR"/>
                     </w:rPr>
@@ -2789,7 +2789,7 @@
       <m:oMath>
         <m:r>
           <w:rPr>
-            <w:rFonts w:ascii="Cambria Math" w:eastAsiaTheme="minorEastAsia" w:hAnsi="Cambria Math"/>
+            <w:rFonts w:ascii="Cambria Math" w:hAnsi="Cambria Math" w:eastAsiaTheme="minorEastAsia"/>
             <w:lang w:val="en-US"/>
           </w:rPr>
           <m:t>+</m:t>
@@ -3121,7 +3121,7 @@
       <m:oMath>
         <m:r>
           <w:rPr>
-            <w:rFonts w:ascii="Cambria Math" w:eastAsiaTheme="minorEastAsia" w:hAnsi="Cambria Math"/>
+            <w:rFonts w:ascii="Cambria Math" w:hAnsi="Cambria Math" w:eastAsiaTheme="minorEastAsia"/>
             <w:lang w:val="en-US"/>
           </w:rPr>
           <m:t>+</m:t>
@@ -3667,8 +3667,8 @@
     <w:p>
       <w:pPr>
         <w:rPr>
-          <w:b/>
-          <w:bCs/>
+          <w:b w:val="1"/>
+          <w:bCs w:val="1"/>
           <w:lang w:val="en-US"/>
         </w:rPr>
       </w:pPr>
@@ -3683,48 +3683,43 @@
       </m:oMath>
       <w:r>
         <w:rPr>
-          <w:rFonts w:eastAsiaTheme="minorEastAsia"/>
-          <w:iCs/>
+          <w:rFonts w:eastAsia="" w:eastAsiaTheme="minorEastAsia"/>
           <w:lang w:val="en-US"/>
         </w:rPr>
         <w:t xml:space="preserve"> </w:t>
       </w:r>
-      <w:proofErr w:type="spellStart"/>
-      <w:r>
-        <w:rPr>
-          <w:b/>
-          <w:bCs/>
+      <w:r>
+        <w:rPr>
+          <w:b w:val="1"/>
+          <w:bCs w:val="1"/>
           <w:lang w:val="en-US"/>
         </w:rPr>
         <w:t>complexity_</w:t>
       </w:r>
-      <w:proofErr w:type="gramStart"/>
-      <w:r>
-        <w:rPr>
-          <w:b/>
-          <w:bCs/>
+      <w:r>
+        <w:rPr>
+          <w:b w:val="1"/>
+          <w:bCs w:val="1"/>
+          <w:lang w:val="en-US"/>
+        </w:rPr>
+        <w:t>index</w:t>
+      </w:r>
+      <w:r>
+        <w:rPr>
+          <w:b w:val="1"/>
+          <w:bCs w:val="1"/>
+          <w:lang w:val="en-US"/>
+        </w:rPr>
+        <w:t>(</w:t>
+      </w:r>
+      <w:r>
+        <w:rPr>
+          <w:b w:val="1"/>
+          <w:bCs w:val="1"/>
           <w:lang w:val="en-US"/>
         </w:rPr>
         <w:t>items</w:t>
       </w:r>
-      <w:proofErr w:type="spellEnd"/>
-      <w:r>
-        <w:rPr>
-          <w:b/>
-          <w:bCs/>
-          <w:lang w:val="en-US"/>
-        </w:rPr>
-        <w:t>(</w:t>
-      </w:r>
-      <w:proofErr w:type="gramEnd"/>
-      <w:r>
-        <w:rPr>
-          <w:b/>
-          <w:bCs/>
-          <w:lang w:val="en-US"/>
-        </w:rPr>
-        <w:t>items</w:t>
-      </w:r>
       <w:r>
         <w:rPr>
           <w:lang w:val="en-US"/>
@@ -3733,8 +3728,8 @@
       </w:r>
       <w:r>
         <w:rPr>
-          <w:b/>
-          <w:bCs/>
+          <w:b w:val="1"/>
+          <w:bCs w:val="1"/>
           <w:lang w:val="en-US"/>
         </w:rPr>
         <w:t>)</w:t>
@@ -4069,7 +4064,7 @@
       <m:oMath>
         <m:r>
           <w:rPr>
-            <w:rFonts w:ascii="Cambria Math" w:eastAsiaTheme="minorEastAsia" w:hAnsi="Cambria Math"/>
+            <w:rFonts w:ascii="Cambria Math" w:hAnsi="Cambria Math" w:eastAsiaTheme="minorEastAsia"/>
             <w:lang w:val="en-US"/>
           </w:rPr>
           <m:t>-</m:t>
@@ -4330,10 +4325,10 @@
           <w:tcPr>
             <w:tcW w:w="2197" w:type="dxa"/>
             <w:tcBorders>
-              <w:top w:val="single" w:sz="4" w:space="0" w:color="auto"/>
-              <w:left w:val="single" w:sz="4" w:space="0" w:color="auto"/>
-              <w:bottom w:val="single" w:sz="4" w:space="0" w:color="auto"/>
-              <w:right w:val="single" w:sz="4" w:space="0" w:color="auto"/>
+              <w:top w:val="single" w:color="auto" w:sz="4" w:space="0"/>
+              <w:left w:val="single" w:color="auto" w:sz="4" w:space="0"/>
+              <w:bottom w:val="single" w:color="auto" w:sz="4" w:space="0"/>
+              <w:right w:val="single" w:color="auto" w:sz="4" w:space="0"/>
             </w:tcBorders>
             <w:shd w:val="clear" w:color="A5A5A5" w:fill="A5A5A5"/>
             <w:noWrap/>
@@ -4344,7 +4339,7 @@
               <w:spacing w:after="0" w:line="240" w:lineRule="auto"/>
               <w:jc w:val="center"/>
               <w:rPr>
-                <w:rFonts w:ascii="Calibri" w:eastAsia="Times New Roman" w:hAnsi="Calibri" w:cs="Times New Roman"/>
+                <w:rFonts w:ascii="Calibri" w:hAnsi="Calibri" w:eastAsia="Times New Roman" w:cs="Times New Roman"/>
                 <w:b/>
                 <w:bCs/>
                 <w:color w:val="FFFFFF"/>
@@ -4353,7 +4348,7 @@
             </w:pPr>
             <w:r>
               <w:rPr>
-                <w:rFonts w:ascii="Calibri" w:eastAsia="Times New Roman" w:hAnsi="Calibri" w:cs="Times New Roman"/>
+                <w:rFonts w:ascii="Calibri" w:hAnsi="Calibri" w:eastAsia="Times New Roman" w:cs="Times New Roman"/>
                 <w:b/>
                 <w:bCs/>
                 <w:color w:val="FFFFFF"/>
@@ -4367,10 +4362,10 @@
           <w:tcPr>
             <w:tcW w:w="2126" w:type="dxa"/>
             <w:tcBorders>
-              <w:top w:val="single" w:sz="4" w:space="0" w:color="auto"/>
-              <w:left w:val="single" w:sz="4" w:space="0" w:color="auto"/>
-              <w:bottom w:val="single" w:sz="4" w:space="0" w:color="auto"/>
-              <w:right w:val="single" w:sz="4" w:space="0" w:color="auto"/>
+              <w:top w:val="single" w:color="auto" w:sz="4" w:space="0"/>
+              <w:left w:val="single" w:color="auto" w:sz="4" w:space="0"/>
+              <w:bottom w:val="single" w:color="auto" w:sz="4" w:space="0"/>
+              <w:right w:val="single" w:color="auto" w:sz="4" w:space="0"/>
             </w:tcBorders>
             <w:shd w:val="clear" w:color="A5A5A5" w:fill="A5A5A5"/>
             <w:noWrap/>
@@ -4381,7 +4376,7 @@
               <w:spacing w:after="0" w:line="240" w:lineRule="auto"/>
               <w:jc w:val="center"/>
               <w:rPr>
-                <w:rFonts w:ascii="Calibri" w:eastAsia="Times New Roman" w:hAnsi="Calibri" w:cs="Times New Roman"/>
+                <w:rFonts w:ascii="Calibri" w:hAnsi="Calibri" w:eastAsia="Times New Roman" w:cs="Times New Roman"/>
                 <w:b/>
                 <w:bCs/>
                 <w:color w:val="FFFFFF"/>
@@ -4390,7 +4385,7 @@
             </w:pPr>
             <w:r>
               <w:rPr>
-                <w:rFonts w:ascii="Calibri" w:eastAsia="Times New Roman" w:hAnsi="Calibri" w:cs="Times New Roman"/>
+                <w:rFonts w:ascii="Calibri" w:hAnsi="Calibri" w:eastAsia="Times New Roman" w:cs="Times New Roman"/>
                 <w:b/>
                 <w:bCs/>
                 <w:color w:val="FFFFFF"/>
@@ -4409,10 +4404,10 @@
           <w:tcPr>
             <w:tcW w:w="2197" w:type="dxa"/>
             <w:tcBorders>
-              <w:top w:val="single" w:sz="4" w:space="0" w:color="auto"/>
-              <w:left w:val="single" w:sz="4" w:space="0" w:color="auto"/>
-              <w:bottom w:val="single" w:sz="4" w:space="0" w:color="auto"/>
-              <w:right w:val="single" w:sz="4" w:space="0" w:color="auto"/>
+              <w:top w:val="single" w:color="auto" w:sz="4" w:space="0"/>
+              <w:left w:val="single" w:color="auto" w:sz="4" w:space="0"/>
+              <w:bottom w:val="single" w:color="auto" w:sz="4" w:space="0"/>
+              <w:right w:val="single" w:color="auto" w:sz="4" w:space="0"/>
             </w:tcBorders>
             <w:shd w:val="clear" w:color="auto" w:fill="auto"/>
             <w:noWrap/>
@@ -4423,14 +4418,14 @@
               <w:spacing w:after="0" w:line="240" w:lineRule="auto"/>
               <w:jc w:val="center"/>
               <w:rPr>
-                <w:rFonts w:ascii="Calibri" w:eastAsia="Times New Roman" w:hAnsi="Calibri" w:cs="Times New Roman"/>
+                <w:rFonts w:ascii="Calibri" w:hAnsi="Calibri" w:eastAsia="Times New Roman" w:cs="Times New Roman"/>
                 <w:color w:val="000000"/>
                 <w:lang w:val="en-US" w:eastAsia="fr-FR"/>
               </w:rPr>
             </w:pPr>
             <w:r>
               <w:rPr>
-                <w:rFonts w:ascii="Calibri" w:eastAsia="Times New Roman" w:hAnsi="Calibri" w:cs="Times New Roman"/>
+                <w:rFonts w:ascii="Calibri" w:hAnsi="Calibri" w:eastAsia="Times New Roman" w:cs="Times New Roman"/>
                 <w:color w:val="000000"/>
                 <w:lang w:val="en-US" w:eastAsia="fr-FR"/>
               </w:rPr>
@@ -4442,10 +4437,10 @@
           <w:tcPr>
             <w:tcW w:w="2126" w:type="dxa"/>
             <w:tcBorders>
-              <w:top w:val="single" w:sz="4" w:space="0" w:color="auto"/>
-              <w:left w:val="single" w:sz="4" w:space="0" w:color="auto"/>
-              <w:bottom w:val="single" w:sz="4" w:space="0" w:color="auto"/>
-              <w:right w:val="single" w:sz="4" w:space="0" w:color="auto"/>
+              <w:top w:val="single" w:color="auto" w:sz="4" w:space="0"/>
+              <w:left w:val="single" w:color="auto" w:sz="4" w:space="0"/>
+              <w:bottom w:val="single" w:color="auto" w:sz="4" w:space="0"/>
+              <w:right w:val="single" w:color="auto" w:sz="4" w:space="0"/>
             </w:tcBorders>
             <w:shd w:val="clear" w:color="auto" w:fill="auto"/>
             <w:noWrap/>
@@ -4456,14 +4451,14 @@
               <w:spacing w:after="0" w:line="240" w:lineRule="auto"/>
               <w:jc w:val="center"/>
               <w:rPr>
-                <w:rFonts w:ascii="Calibri" w:eastAsia="Times New Roman" w:hAnsi="Calibri" w:cs="Times New Roman"/>
+                <w:rFonts w:ascii="Calibri" w:hAnsi="Calibri" w:eastAsia="Times New Roman" w:cs="Times New Roman"/>
                 <w:color w:val="000000"/>
                 <w:lang w:val="en-US" w:eastAsia="fr-FR"/>
               </w:rPr>
             </w:pPr>
             <w:r>
               <w:rPr>
-                <w:rFonts w:ascii="Calibri" w:eastAsia="Times New Roman" w:hAnsi="Calibri" w:cs="Times New Roman"/>
+                <w:rFonts w:ascii="Calibri" w:hAnsi="Calibri" w:eastAsia="Times New Roman" w:cs="Times New Roman"/>
                 <w:color w:val="000000"/>
                 <w:lang w:val="en-US" w:eastAsia="fr-FR"/>
               </w:rPr>
@@ -4959,7 +4954,7 @@
       <m:oMath>
         <m:r>
           <w:rPr>
-            <w:rFonts w:ascii="Cambria Math" w:eastAsiaTheme="minorEastAsia" w:hAnsi="Cambria Math"/>
+            <w:rFonts w:ascii="Cambria Math" w:hAnsi="Cambria Math" w:eastAsiaTheme="minorEastAsia"/>
             <w:lang w:val="en-US"/>
           </w:rPr>
           <m:t>-</m:t>
@@ -5117,10 +5112,11 @@
     <w:sectPr>
       <w:footerReference w:type="default" r:id="rId8"/>
       <w:type w:val="continuous"/>
-      <w:pgSz w:w="11906" w:h="16838"/>
+      <w:pgSz w:w="11906" w:h="16838" w:orient="portrait"/>
       <w:pgMar w:top="1417" w:right="1417" w:bottom="1417" w:left="1417" w:header="708" w:footer="708" w:gutter="0"/>
       <w:cols w:space="708"/>
       <w:docGrid w:linePitch="360"/>
+      <w:headerReference w:type="default" r:id="R979d5ca077dd4026"/>
     </w:sectPr>
   </w:body>
 </w:document>
@@ -5152,7 +5148,7 @@
 </file>
 
 <file path=word/footer1.xml><?xml version="1.0" encoding="utf-8"?>
-<w:ftr xmlns:wpc="http://schemas.microsoft.com/office/word/2010/wordprocessingCanvas" xmlns:cx="http://schemas.microsoft.com/office/drawing/2014/chartex" xmlns:cx1="http://schemas.microsoft.com/office/drawing/2015/9/8/chartex" xmlns:cx2="http://schemas.microsoft.com/office/drawing/2015/10/21/chartex" xmlns:cx3="http://schemas.microsoft.com/office/drawing/2016/5/9/chartex" xmlns:cx4="http://schemas.microsoft.com/office/drawing/2016/5/10/chartex" xmlns:cx5="http://schemas.microsoft.com/office/drawing/2016/5/11/chartex" xmlns:cx6="http://schemas.microsoft.com/office/drawing/2016/5/12/chartex" xmlns:cx7="http://schemas.microsoft.com/office/drawing/2016/5/13/chartex" xmlns:cx8="http://schemas.microsoft.com/office/drawing/2016/5/14/chartex" xmlns:mc="http://schemas.openxmlformats.org/markup-compatibility/2006" xmlns:aink="http://schemas.microsoft.com/office/drawing/2016/ink" xmlns:am3d="http://schemas.microsoft.com/office/drawing/2017/model3d" xmlns:o="urn:schemas-microsoft-com:office:office" xmlns:r="http://schemas.openxmlformats.org/officeDocument/2006/relationships" xmlns:m="http://schemas.openxmlformats.org/officeDocument/2006/math" xmlns:v="urn:schemas-microsoft-com:vml" xmlns:wp14="http://schemas.microsoft.com/office/word/2010/wordprocessingDrawing" xmlns:wp="http://schemas.openxmlformats.org/drawingml/2006/wordprocessingDrawing" xmlns:w10="urn:schemas-microsoft-com:office:word" xmlns:w="http://schemas.openxmlformats.org/wordprocessingml/2006/main" xmlns:w14="http://schemas.microsoft.com/office/word/2010/wordml" xmlns:w15="http://schemas.microsoft.com/office/word/2012/wordml" xmlns:w16cex="http://schemas.microsoft.com/office/word/2018/wordml/cex" xmlns:w16cid="http://schemas.microsoft.com/office/word/2016/wordml/cid" xmlns:w16="http://schemas.microsoft.com/office/word/2018/wordml" xmlns:w16se="http://schemas.microsoft.com/office/word/2015/wordml/symex" xmlns:wpg="http://schemas.microsoft.com/office/word/2010/wordprocessingGroup" xmlns:wpi="http://schemas.microsoft.com/office/word/2010/wordprocessingInk" xmlns:wne="http://schemas.microsoft.com/office/word/2006/wordml" xmlns:wps="http://schemas.microsoft.com/office/word/2010/wordprocessingShape" mc:Ignorable="w14 w15 w16se w16cid w16 w16cex wp14">
+<w:ftr xmlns:wpc="http://schemas.microsoft.com/office/word/2010/wordprocessingCanvas" xmlns:cx="http://schemas.microsoft.com/office/drawing/2014/chartex" xmlns:cx1="http://schemas.microsoft.com/office/drawing/2015/9/8/chartex" xmlns:cx2="http://schemas.microsoft.com/office/drawing/2015/10/21/chartex" xmlns:cx3="http://schemas.microsoft.com/office/drawing/2016/5/9/chartex" xmlns:cx4="http://schemas.microsoft.com/office/drawing/2016/5/10/chartex" xmlns:cx5="http://schemas.microsoft.com/office/drawing/2016/5/11/chartex" xmlns:cx6="http://schemas.microsoft.com/office/drawing/2016/5/12/chartex" xmlns:cx7="http://schemas.microsoft.com/office/drawing/2016/5/13/chartex" xmlns:cx8="http://schemas.microsoft.com/office/drawing/2016/5/14/chartex" xmlns:mc="http://schemas.openxmlformats.org/markup-compatibility/2006" xmlns:aink="http://schemas.microsoft.com/office/drawing/2016/ink" xmlns:am3d="http://schemas.microsoft.com/office/drawing/2017/model3d" xmlns:o="urn:schemas-microsoft-com:office:office" xmlns:r="http://schemas.openxmlformats.org/officeDocument/2006/relationships" xmlns:m="http://schemas.openxmlformats.org/officeDocument/2006/math" xmlns:v="urn:schemas-microsoft-com:vml" xmlns:wp14="http://schemas.microsoft.com/office/word/2010/wordprocessingDrawing" xmlns:wp="http://schemas.openxmlformats.org/drawingml/2006/wordprocessingDrawing" xmlns:w10="urn:schemas-microsoft-com:office:word" xmlns:w="http://schemas.openxmlformats.org/wordprocessingml/2006/main" xmlns:w14="http://schemas.microsoft.com/office/word/2010/wordml" xmlns:w15="http://schemas.microsoft.com/office/word/2012/wordml" xmlns:w16cex="http://schemas.microsoft.com/office/word/2018/wordml/cex" xmlns:w16cid="http://schemas.microsoft.com/office/word/2016/wordml/cid" xmlns:w16="http://schemas.microsoft.com/office/word/2018/wordml" xmlns:w16se="http://schemas.microsoft.com/office/word/2015/wordml/symex" xmlns:wpg="http://schemas.microsoft.com/office/word/2010/wordprocessingGroup" xmlns:wpi="http://schemas.microsoft.com/office/word/2010/wordprocessingInk" xmlns:wne="http://schemas.microsoft.com/office/word/2006/wordml" xmlns:wps="http://schemas.microsoft.com/office/word/2010/wordprocessingShape" xmlns:a="http://schemas.openxmlformats.org/drawingml/2006/main" mc:Ignorable="w14 w15 w16se w16cid w16 w16cex wp14">
   <w:p>
     <w:pPr>
       <w:pStyle w:val="Pieddepage"/>
@@ -5232,7 +5228,7 @@
         </mc:Choice>
         <mc:Fallback>
           <w:pict>
-            <v:rect w14:anchorId="26426B87" id="Rectangle 38" o:spid="_x0000_s1026" style="position:absolute;margin-left:1.15pt;margin-top:-7.8pt;width:466.5pt;height:1.45pt;z-index:251660288;visibility:visible;mso-wrap-style:square;mso-wrap-distance-left:9pt;mso-wrap-distance-top:0;mso-wrap-distance-right:9pt;mso-wrap-distance-bottom:0;mso-position-horizontal:absolute;mso-position-horizontal-relative:text;mso-position-vertical:absolute;mso-position-vertical-relative:text;v-text-anchor:middle" o:gfxdata="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" fillcolor="black [3213]" stroked="f" strokeweight="1pt">
+            <v:rect id="Rectangle 38" style="position:absolute;margin-left:1.15pt;margin-top:-7.8pt;width:466.5pt;height:1.45pt;z-index:251660288;visibility:visible;mso-wrap-style:square;mso-wrap-distance-left:9pt;mso-wrap-distance-top:0;mso-wrap-distance-right:9pt;mso-wrap-distance-bottom:0;mso-position-horizontal:absolute;mso-position-horizontal-relative:text;mso-position-vertical:absolute;mso-position-vertical-relative:text;v-text-anchor:middle" o:spid="_x0000_s1026" fillcolor="black [3213]" stroked="f" strokeweight="1pt" w14:anchorId="26426B87" o:gfxdata="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">
               <w10:wrap type="square"/>
             </v:rect>
           </w:pict>
@@ -5380,7 +5376,7 @@
         </mc:Choice>
         <mc:Fallback>
           <w:pict>
-            <v:rect w14:anchorId="4465BF3F" id="Rectangle 40" o:spid="_x0000_s1026" style="position:absolute;margin-left:0;margin-top:0;width:36pt;height:25.2pt;z-index:251658240;visibility:visible;mso-wrap-style:square;mso-width-percent:0;mso-height-percent:0;mso-top-percent:200;mso-wrap-distance-left:0;mso-wrap-distance-top:0;mso-wrap-distance-right:0;mso-wrap-distance-bottom:0;mso-position-horizontal:left;mso-position-horizontal-relative:right-margin-area;mso-position-vertical-relative:bottom-margin-area;mso-width-percent:0;mso-height-percent:0;mso-top-percent:200;mso-width-relative:margin;mso-height-relative:margin;v-text-anchor:bottom" o:gfxdata="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" fillcolor="black [3213]" stroked="f" strokeweight="3pt">
+            <v:rect id="Rectangle 40" style="position:absolute;margin-left:0;margin-top:0;width:36pt;height:25.2pt;z-index:251658240;visibility:visible;mso-wrap-style:square;mso-width-percent:0;mso-height-percent:0;mso-top-percent:200;mso-wrap-distance-left:0;mso-wrap-distance-top:0;mso-wrap-distance-right:0;mso-wrap-distance-bottom:0;mso-position-horizontal:left;mso-position-horizontal-relative:right-margin-area;mso-position-vertical-relative:bottom-margin-area;mso-width-percent:0;mso-height-percent:0;mso-top-percent:200;mso-width-relative:margin;mso-height-relative:margin;v-text-anchor:bottom" o:spid="_x0000_s1026" fillcolor="black [3213]" stroked="f" strokeweight="3pt" w14:anchorId="4465BF3F" o:gfxdata="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">
               <v:textbox>
                 <w:txbxContent>
                   <w:p>
@@ -5468,21 +5464,7 @@
         <w:color w:val="808080" w:themeColor="background1" w:themeShade="80"/>
         <w:lang w:val="en-US"/>
       </w:rPr>
-      <w:t>-</w:t>
-    </w:r>
-    <w:r>
-      <w:rPr>
-        <w:color w:val="808080" w:themeColor="background1" w:themeShade="80"/>
-        <w:lang w:val="en-US"/>
-      </w:rPr>
-      <w:t>0</w:t>
-    </w:r>
-    <w:r>
-      <w:rPr>
-        <w:color w:val="808080" w:themeColor="background1" w:themeShade="80"/>
-        <w:lang w:val="en-US"/>
-      </w:rPr>
-      <w:t>2</w:t>
+      <w:t>-11</w:t>
     </w:r>
     <w:r>
       <w:rPr>
@@ -5496,14 +5478,7 @@
         <w:color w:val="808080" w:themeColor="background1" w:themeShade="80"/>
         <w:lang w:val="en-US"/>
       </w:rPr>
-      <w:t>0</w:t>
-    </w:r>
-    <w:r>
-      <w:rPr>
-        <w:color w:val="808080" w:themeColor="background1" w:themeShade="80"/>
-        <w:lang w:val="en-US"/>
-      </w:rPr>
-      <w:t>5</w:t>
+      <w:t>08</w:t>
     </w:r>
   </w:p>
 </w:ftr>
@@ -5532,6 +5507,74 @@
     </w:p>
   </w:footnote>
 </w:footnotes>
+</file>
+
+<file path=word/header.xml><?xml version="1.0" encoding="utf-8"?>
+<w:hdr xmlns:w14="http://schemas.microsoft.com/office/word/2010/wordml" xmlns:w="http://schemas.openxmlformats.org/wordprocessingml/2006/main">
+  <w:tbl>
+    <w:tblPr>
+      <w:tblStyle w:val="TableauNormal"/>
+      <w:bidiVisual w:val="0"/>
+      <w:tblW w:w="0" w:type="auto"/>
+      <w:tblLayout w:type="fixed"/>
+      <w:tblLook w:val="06A0" w:firstRow="1" w:lastRow="0" w:firstColumn="1" w:lastColumn="0" w:noHBand="1" w:noVBand="1"/>
+    </w:tblPr>
+    <w:tblGrid>
+      <w:gridCol w:w="3020"/>
+      <w:gridCol w:w="3020"/>
+      <w:gridCol w:w="3020"/>
+    </w:tblGrid>
+    <w:tr>
+      <w:tc>
+        <w:tcPr>
+          <w:tcW w:w="3020" w:type="dxa"/>
+          <w:tcMar/>
+        </w:tcPr>
+        <w:p>
+          <w:pPr>
+            <w:pStyle w:val="En-tte"/>
+            <w:bidi w:val="0"/>
+            <w:ind w:left="-115"/>
+            <w:jc w:val="left"/>
+          </w:pPr>
+        </w:p>
+      </w:tc>
+      <w:tc>
+        <w:tcPr>
+          <w:tcW w:w="3020" w:type="dxa"/>
+          <w:tcMar/>
+        </w:tcPr>
+        <w:p>
+          <w:pPr>
+            <w:pStyle w:val="En-tte"/>
+            <w:bidi w:val="0"/>
+            <w:jc w:val="center"/>
+          </w:pPr>
+        </w:p>
+      </w:tc>
+      <w:tc>
+        <w:tcPr>
+          <w:tcW w:w="3020" w:type="dxa"/>
+          <w:tcMar/>
+        </w:tcPr>
+        <w:p>
+          <w:pPr>
+            <w:pStyle w:val="En-tte"/>
+            <w:bidi w:val="0"/>
+            <w:ind w:right="-115"/>
+            <w:jc w:val="right"/>
+          </w:pPr>
+        </w:p>
+      </w:tc>
+    </w:tr>
+  </w:tbl>
+  <w:p>
+    <w:pPr>
+      <w:pStyle w:val="En-tte"/>
+      <w:bidi w:val="0"/>
+    </w:pPr>
+  </w:p>
+</w:hdr>
 </file>
 
 <file path=word/numbering.xml><?xml version="1.0" encoding="utf-8"?>
@@ -5549,7 +5592,7 @@
         <w:ind w:left="720" w:hanging="360"/>
       </w:pPr>
       <w:rPr>
-        <w:rFonts w:ascii="Symbol" w:hAnsi="Symbol" w:hint="default"/>
+        <w:rFonts w:hint="default" w:ascii="Symbol" w:hAnsi="Symbol"/>
       </w:rPr>
     </w:lvl>
     <w:lvl w:ilvl="1" w:tplc="040C0003" w:tentative="1">
@@ -5561,7 +5604,7 @@
         <w:ind w:left="1440" w:hanging="360"/>
       </w:pPr>
       <w:rPr>
-        <w:rFonts w:ascii="Courier New" w:hAnsi="Courier New" w:cs="Courier New" w:hint="default"/>
+        <w:rFonts w:hint="default" w:ascii="Courier New" w:hAnsi="Courier New" w:cs="Courier New"/>
       </w:rPr>
     </w:lvl>
     <w:lvl w:ilvl="2" w:tplc="040C0005" w:tentative="1">
@@ -5573,7 +5616,7 @@
         <w:ind w:left="2160" w:hanging="360"/>
       </w:pPr>
       <w:rPr>
-        <w:rFonts w:ascii="Wingdings" w:hAnsi="Wingdings" w:hint="default"/>
+        <w:rFonts w:hint="default" w:ascii="Wingdings" w:hAnsi="Wingdings"/>
       </w:rPr>
     </w:lvl>
     <w:lvl w:ilvl="3" w:tplc="040C0001" w:tentative="1">
@@ -5585,7 +5628,7 @@
         <w:ind w:left="2880" w:hanging="360"/>
       </w:pPr>
       <w:rPr>
-        <w:rFonts w:ascii="Symbol" w:hAnsi="Symbol" w:hint="default"/>
+        <w:rFonts w:hint="default" w:ascii="Symbol" w:hAnsi="Symbol"/>
       </w:rPr>
     </w:lvl>
     <w:lvl w:ilvl="4" w:tplc="040C0003" w:tentative="1">
@@ -5597,7 +5640,7 @@
         <w:ind w:left="3600" w:hanging="360"/>
       </w:pPr>
       <w:rPr>
-        <w:rFonts w:ascii="Courier New" w:hAnsi="Courier New" w:cs="Courier New" w:hint="default"/>
+        <w:rFonts w:hint="default" w:ascii="Courier New" w:hAnsi="Courier New" w:cs="Courier New"/>
       </w:rPr>
     </w:lvl>
     <w:lvl w:ilvl="5" w:tplc="040C0005" w:tentative="1">
@@ -5609,7 +5652,7 @@
         <w:ind w:left="4320" w:hanging="360"/>
       </w:pPr>
       <w:rPr>
-        <w:rFonts w:ascii="Wingdings" w:hAnsi="Wingdings" w:hint="default"/>
+        <w:rFonts w:hint="default" w:ascii="Wingdings" w:hAnsi="Wingdings"/>
       </w:rPr>
     </w:lvl>
     <w:lvl w:ilvl="6" w:tplc="040C0001" w:tentative="1">
@@ -5621,7 +5664,7 @@
         <w:ind w:left="5040" w:hanging="360"/>
       </w:pPr>
       <w:rPr>
-        <w:rFonts w:ascii="Symbol" w:hAnsi="Symbol" w:hint="default"/>
+        <w:rFonts w:hint="default" w:ascii="Symbol" w:hAnsi="Symbol"/>
       </w:rPr>
     </w:lvl>
     <w:lvl w:ilvl="7" w:tplc="040C0003" w:tentative="1">
@@ -5633,7 +5676,7 @@
         <w:ind w:left="5760" w:hanging="360"/>
       </w:pPr>
       <w:rPr>
-        <w:rFonts w:ascii="Courier New" w:hAnsi="Courier New" w:cs="Courier New" w:hint="default"/>
+        <w:rFonts w:hint="default" w:ascii="Courier New" w:hAnsi="Courier New" w:cs="Courier New"/>
       </w:rPr>
     </w:lvl>
     <w:lvl w:ilvl="8" w:tplc="040C0005" w:tentative="1">
@@ -5645,7 +5688,7 @@
         <w:ind w:left="6480" w:hanging="360"/>
       </w:pPr>
       <w:rPr>
-        <w:rFonts w:ascii="Wingdings" w:hAnsi="Wingdings" w:hint="default"/>
+        <w:rFonts w:hint="default" w:ascii="Wingdings" w:hAnsi="Wingdings"/>
       </w:rPr>
     </w:lvl>
   </w:abstractNum>
@@ -5660,7 +5703,7 @@
   <w:docDefaults>
     <w:rPrDefault>
       <w:rPr>
-        <w:rFonts w:asciiTheme="minorHAnsi" w:eastAsiaTheme="minorHAnsi" w:hAnsiTheme="minorHAnsi" w:cstheme="minorBidi"/>
+        <w:rFonts w:asciiTheme="minorHAnsi" w:hAnsiTheme="minorHAnsi" w:eastAsiaTheme="minorHAnsi" w:cstheme="minorBidi"/>
         <w:sz w:val="22"/>
         <w:szCs w:val="22"/>
         <w:lang w:val="fr-FR" w:eastAsia="en-US" w:bidi="ar-SA"/>
@@ -5675,14 +5718,14 @@
   <w:latentStyles w:defLockedState="0" w:defUIPriority="99" w:defSemiHidden="0" w:defUnhideWhenUsed="0" w:defQFormat="0" w:count="376">
     <w:lsdException w:name="Normal" w:uiPriority="0" w:qFormat="1"/>
     <w:lsdException w:name="heading 1" w:uiPriority="9" w:qFormat="1"/>
-    <w:lsdException w:name="heading 2" w:semiHidden="1" w:uiPriority="9" w:unhideWhenUsed="1" w:qFormat="1"/>
-    <w:lsdException w:name="heading 3" w:semiHidden="1" w:uiPriority="9" w:unhideWhenUsed="1" w:qFormat="1"/>
-    <w:lsdException w:name="heading 4" w:semiHidden="1" w:uiPriority="9" w:unhideWhenUsed="1" w:qFormat="1"/>
-    <w:lsdException w:name="heading 5" w:semiHidden="1" w:uiPriority="9" w:unhideWhenUsed="1" w:qFormat="1"/>
-    <w:lsdException w:name="heading 6" w:semiHidden="1" w:uiPriority="9" w:unhideWhenUsed="1" w:qFormat="1"/>
-    <w:lsdException w:name="heading 7" w:semiHidden="1" w:uiPriority="9" w:unhideWhenUsed="1" w:qFormat="1"/>
-    <w:lsdException w:name="heading 8" w:semiHidden="1" w:uiPriority="9" w:unhideWhenUsed="1" w:qFormat="1"/>
-    <w:lsdException w:name="heading 9" w:semiHidden="1" w:uiPriority="9" w:unhideWhenUsed="1" w:qFormat="1"/>
+    <w:lsdException w:name="heading 2" w:uiPriority="9" w:semiHidden="1" w:unhideWhenUsed="1" w:qFormat="1"/>
+    <w:lsdException w:name="heading 3" w:uiPriority="9" w:semiHidden="1" w:unhideWhenUsed="1" w:qFormat="1"/>
+    <w:lsdException w:name="heading 4" w:uiPriority="9" w:semiHidden="1" w:unhideWhenUsed="1" w:qFormat="1"/>
+    <w:lsdException w:name="heading 5" w:uiPriority="9" w:semiHidden="1" w:unhideWhenUsed="1" w:qFormat="1"/>
+    <w:lsdException w:name="heading 6" w:uiPriority="9" w:semiHidden="1" w:unhideWhenUsed="1" w:qFormat="1"/>
+    <w:lsdException w:name="heading 7" w:uiPriority="9" w:semiHidden="1" w:unhideWhenUsed="1" w:qFormat="1"/>
+    <w:lsdException w:name="heading 8" w:uiPriority="9" w:semiHidden="1" w:unhideWhenUsed="1" w:qFormat="1"/>
+    <w:lsdException w:name="heading 9" w:uiPriority="9" w:semiHidden="1" w:unhideWhenUsed="1" w:qFormat="1"/>
     <w:lsdException w:name="index 1" w:semiHidden="1" w:unhideWhenUsed="1"/>
     <w:lsdException w:name="index 2" w:semiHidden="1" w:unhideWhenUsed="1"/>
     <w:lsdException w:name="index 3" w:semiHidden="1" w:unhideWhenUsed="1"/>
@@ -5692,22 +5735,22 @@
     <w:lsdException w:name="index 7" w:semiHidden="1" w:unhideWhenUsed="1"/>
     <w:lsdException w:name="index 8" w:semiHidden="1" w:unhideWhenUsed="1"/>
     <w:lsdException w:name="index 9" w:semiHidden="1" w:unhideWhenUsed="1"/>
-    <w:lsdException w:name="toc 1" w:semiHidden="1" w:uiPriority="39" w:unhideWhenUsed="1"/>
-    <w:lsdException w:name="toc 2" w:semiHidden="1" w:uiPriority="39" w:unhideWhenUsed="1"/>
-    <w:lsdException w:name="toc 3" w:semiHidden="1" w:uiPriority="39" w:unhideWhenUsed="1"/>
-    <w:lsdException w:name="toc 4" w:semiHidden="1" w:uiPriority="39" w:unhideWhenUsed="1"/>
-    <w:lsdException w:name="toc 5" w:semiHidden="1" w:uiPriority="39" w:unhideWhenUsed="1"/>
-    <w:lsdException w:name="toc 6" w:semiHidden="1" w:uiPriority="39" w:unhideWhenUsed="1"/>
-    <w:lsdException w:name="toc 7" w:semiHidden="1" w:uiPriority="39" w:unhideWhenUsed="1"/>
-    <w:lsdException w:name="toc 8" w:semiHidden="1" w:uiPriority="39" w:unhideWhenUsed="1"/>
-    <w:lsdException w:name="toc 9" w:semiHidden="1" w:uiPriority="39" w:unhideWhenUsed="1"/>
+    <w:lsdException w:name="toc 1" w:uiPriority="39" w:semiHidden="1" w:unhideWhenUsed="1"/>
+    <w:lsdException w:name="toc 2" w:uiPriority="39" w:semiHidden="1" w:unhideWhenUsed="1"/>
+    <w:lsdException w:name="toc 3" w:uiPriority="39" w:semiHidden="1" w:unhideWhenUsed="1"/>
+    <w:lsdException w:name="toc 4" w:uiPriority="39" w:semiHidden="1" w:unhideWhenUsed="1"/>
+    <w:lsdException w:name="toc 5" w:uiPriority="39" w:semiHidden="1" w:unhideWhenUsed="1"/>
+    <w:lsdException w:name="toc 6" w:uiPriority="39" w:semiHidden="1" w:unhideWhenUsed="1"/>
+    <w:lsdException w:name="toc 7" w:uiPriority="39" w:semiHidden="1" w:unhideWhenUsed="1"/>
+    <w:lsdException w:name="toc 8" w:uiPriority="39" w:semiHidden="1" w:unhideWhenUsed="1"/>
+    <w:lsdException w:name="toc 9" w:uiPriority="39" w:semiHidden="1" w:unhideWhenUsed="1"/>
     <w:lsdException w:name="Normal Indent" w:semiHidden="1" w:unhideWhenUsed="1"/>
     <w:lsdException w:name="footnote text" w:semiHidden="1" w:unhideWhenUsed="1"/>
     <w:lsdException w:name="annotation text" w:semiHidden="1" w:unhideWhenUsed="1"/>
     <w:lsdException w:name="header" w:semiHidden="1" w:unhideWhenUsed="1"/>
     <w:lsdException w:name="footer" w:semiHidden="1" w:unhideWhenUsed="1"/>
     <w:lsdException w:name="index heading" w:semiHidden="1" w:unhideWhenUsed="1"/>
-    <w:lsdException w:name="caption" w:semiHidden="1" w:uiPriority="35" w:unhideWhenUsed="1" w:qFormat="1"/>
+    <w:lsdException w:name="caption" w:uiPriority="35" w:semiHidden="1" w:unhideWhenUsed="1" w:qFormat="1"/>
     <w:lsdException w:name="table of figures" w:semiHidden="1" w:unhideWhenUsed="1"/>
     <w:lsdException w:name="envelope address" w:semiHidden="1" w:unhideWhenUsed="1"/>
     <w:lsdException w:name="envelope return" w:semiHidden="1" w:unhideWhenUsed="1"/>
@@ -5738,7 +5781,7 @@
     <w:lsdException w:name="Title" w:uiPriority="10" w:qFormat="1"/>
     <w:lsdException w:name="Closing" w:semiHidden="1" w:unhideWhenUsed="1"/>
     <w:lsdException w:name="Signature" w:semiHidden="1" w:unhideWhenUsed="1"/>
-    <w:lsdException w:name="Default Paragraph Font" w:semiHidden="1" w:uiPriority="1" w:unhideWhenUsed="1"/>
+    <w:lsdException w:name="Default Paragraph Font" w:uiPriority="1" w:semiHidden="1" w:unhideWhenUsed="1"/>
     <w:lsdException w:name="Body Text" w:semiHidden="1" w:unhideWhenUsed="1"/>
     <w:lsdException w:name="Body Text Indent" w:semiHidden="1" w:unhideWhenUsed="1"/>
     <w:lsdException w:name="List Continue" w:semiHidden="1" w:unhideWhenUsed="1"/>
@@ -5938,8 +5981,8 @@
     <w:lsdException w:name="Subtle Reference" w:uiPriority="31" w:qFormat="1"/>
     <w:lsdException w:name="Intense Reference" w:uiPriority="32" w:qFormat="1"/>
     <w:lsdException w:name="Book Title" w:uiPriority="33" w:qFormat="1"/>
-    <w:lsdException w:name="Bibliography" w:semiHidden="1" w:uiPriority="37" w:unhideWhenUsed="1"/>
-    <w:lsdException w:name="TOC Heading" w:semiHidden="1" w:uiPriority="39" w:unhideWhenUsed="1" w:qFormat="1"/>
+    <w:lsdException w:name="Bibliography" w:uiPriority="37" w:semiHidden="1" w:unhideWhenUsed="1"/>
+    <w:lsdException w:name="TOC Heading" w:uiPriority="39" w:semiHidden="1" w:unhideWhenUsed="1" w:qFormat="1"/>
     <w:lsdException w:name="Plain Table 1" w:uiPriority="41"/>
     <w:lsdException w:name="Plain Table 2" w:uiPriority="42"/>
     <w:lsdException w:name="Plain Table 3" w:uiPriority="43"/>
@@ -6050,7 +6093,7 @@
     <w:lsdException w:name="Unresolved Mention" w:semiHidden="1" w:unhideWhenUsed="1"/>
     <w:lsdException w:name="Smart Link" w:semiHidden="1" w:unhideWhenUsed="1"/>
   </w:latentStyles>
-  <w:style w:type="paragraph" w:default="1" w:styleId="Normal">
+  <w:style w:type="paragraph" w:styleId="Normal" w:default="1">
     <w:name w:val="Normal"/>
     <w:qFormat/>
     <w:rsid w:val="00D73263"/>
@@ -6058,13 +6101,13 @@
       <w:spacing w:after="40"/>
     </w:pPr>
   </w:style>
-  <w:style w:type="character" w:default="1" w:styleId="Policepardfaut">
+  <w:style w:type="character" w:styleId="Policepardfaut" w:default="1">
     <w:name w:val="Default Paragraph Font"/>
     <w:uiPriority w:val="1"/>
     <w:semiHidden/>
     <w:unhideWhenUsed/>
   </w:style>
-  <w:style w:type="table" w:default="1" w:styleId="TableauNormal">
+  <w:style w:type="table" w:styleId="TableauNormal" w:default="1">
     <w:name w:val="Normal Table"/>
     <w:uiPriority w:val="99"/>
     <w:semiHidden/>
@@ -6079,7 +6122,7 @@
       </w:tblCellMar>
     </w:tblPr>
   </w:style>
-  <w:style w:type="numbering" w:default="1" w:styleId="Aucuneliste">
+  <w:style w:type="numbering" w:styleId="Aucuneliste" w:default="1">
     <w:name w:val="No List"/>
     <w:uiPriority w:val="99"/>
     <w:semiHidden/>
@@ -6095,12 +6138,12 @@
     </w:pPr>
     <w:tblPr>
       <w:tblBorders>
-        <w:top w:val="single" w:sz="4" w:space="0" w:color="auto"/>
-        <w:left w:val="single" w:sz="4" w:space="0" w:color="auto"/>
-        <w:bottom w:val="single" w:sz="4" w:space="0" w:color="auto"/>
-        <w:right w:val="single" w:sz="4" w:space="0" w:color="auto"/>
-        <w:insideH w:val="single" w:sz="4" w:space="0" w:color="auto"/>
-        <w:insideV w:val="single" w:sz="4" w:space="0" w:color="auto"/>
+        <w:top w:val="single" w:color="auto" w:sz="4" w:space="0"/>
+        <w:left w:val="single" w:color="auto" w:sz="4" w:space="0"/>
+        <w:bottom w:val="single" w:color="auto" w:sz="4" w:space="0"/>
+        <w:right w:val="single" w:color="auto" w:sz="4" w:space="0"/>
+        <w:insideH w:val="single" w:color="auto" w:sz="4" w:space="0"/>
+        <w:insideV w:val="single" w:color="auto" w:sz="4" w:space="0"/>
       </w:tblBorders>
     </w:tblPr>
   </w:style>
@@ -6117,21 +6160,21 @@
       <w:contextualSpacing/>
     </w:pPr>
     <w:rPr>
-      <w:rFonts w:asciiTheme="majorHAnsi" w:eastAsiaTheme="majorEastAsia" w:hAnsiTheme="majorHAnsi" w:cstheme="majorBidi"/>
+      <w:rFonts w:asciiTheme="majorHAnsi" w:hAnsiTheme="majorHAnsi" w:eastAsiaTheme="majorEastAsia" w:cstheme="majorBidi"/>
       <w:spacing w:val="-10"/>
       <w:kern w:val="28"/>
       <w:sz w:val="56"/>
       <w:szCs w:val="56"/>
     </w:rPr>
   </w:style>
-  <w:style w:type="character" w:customStyle="1" w:styleId="TitreCar">
+  <w:style w:type="character" w:styleId="TitreCar" w:customStyle="1">
     <w:name w:val="Titre Car"/>
     <w:basedOn w:val="Policepardfaut"/>
     <w:link w:val="Titre"/>
     <w:uiPriority w:val="10"/>
     <w:rsid w:val="00741AA0"/>
     <w:rPr>
-      <w:rFonts w:asciiTheme="majorHAnsi" w:eastAsiaTheme="majorEastAsia" w:hAnsiTheme="majorHAnsi" w:cstheme="majorBidi"/>
+      <w:rFonts w:asciiTheme="majorHAnsi" w:hAnsiTheme="majorHAnsi" w:eastAsiaTheme="majorEastAsia" w:cstheme="majorBidi"/>
       <w:spacing w:val="-10"/>
       <w:kern w:val="28"/>
       <w:sz w:val="56"/>
@@ -6153,7 +6196,7 @@
       <w:spacing w:after="0" w:line="240" w:lineRule="auto"/>
     </w:pPr>
   </w:style>
-  <w:style w:type="character" w:customStyle="1" w:styleId="En-tteCar">
+  <w:style w:type="character" w:styleId="En-tteCar" w:customStyle="1">
     <w:name w:val="En-tête Car"/>
     <w:basedOn w:val="Policepardfaut"/>
     <w:link w:val="En-tte"/>
@@ -6175,7 +6218,7 @@
       <w:spacing w:after="0" w:line="240" w:lineRule="auto"/>
     </w:pPr>
   </w:style>
-  <w:style w:type="character" w:customStyle="1" w:styleId="PieddepageCar">
+  <w:style w:type="character" w:styleId="PieddepageCar" w:customStyle="1">
     <w:name w:val="Pied de page Car"/>
     <w:basedOn w:val="Policepardfaut"/>
     <w:link w:val="Pieddepage"/>
@@ -6210,7 +6253,7 @@
       <w:szCs w:val="16"/>
     </w:rPr>
   </w:style>
-  <w:style w:type="character" w:customStyle="1" w:styleId="TextedebullesCar">
+  <w:style w:type="character" w:styleId="TextedebullesCar" w:customStyle="1">
     <w:name w:val="Texte de bulles Car"/>
     <w:basedOn w:val="Policepardfaut"/>
     <w:link w:val="Textedebulles"/>

</xml_diff>

<commit_message>
refactor: Rename an argument of a function
</commit_message>
<xml_diff>
--- a/vignettes/types_of_attributes_and_methods_TS.docx
+++ b/vignettes/types_of_attributes_and_methods_TS.docx
@@ -2464,36 +2464,34 @@
       </m:oMath>
       <w:r>
         <w:rPr>
-          <w:rFonts w:eastAsiaTheme="minorEastAsia"/>
+          <w:rFonts w:eastAsia="" w:eastAsiaTheme="minorEastAsia"/>
           <w:lang w:val="en-US"/>
         </w:rPr>
         <w:t xml:space="preserve"> </w:t>
       </w:r>
-      <w:proofErr w:type="gramStart"/>
-      <w:r>
-        <w:rPr>
-          <w:b/>
-          <w:bCs/>
+      <w:r>
+        <w:rPr>
+          <w:b w:val="1"/>
+          <w:bCs w:val="1"/>
           <w:lang w:val="en-US"/>
         </w:rPr>
         <w:t>subset</w:t>
       </w:r>
       <w:r>
         <w:rPr>
-          <w:b/>
-          <w:bCs/>
+          <w:b w:val="1"/>
+          <w:bCs w:val="1"/>
           <w:lang w:val="en-US"/>
         </w:rPr>
         <w:t>(</w:t>
       </w:r>
-      <w:proofErr w:type="gramEnd"/>
-      <w:r>
-        <w:rPr>
-          <w:b/>
-          <w:bCs/>
-          <w:lang w:val="en-US"/>
-        </w:rPr>
-        <w:t>indexes</w:t>
+      <w:r>
+        <w:rPr>
+          <w:b w:val="1"/>
+          <w:bCs w:val="1"/>
+          <w:lang w:val="en-US"/>
+        </w:rPr>
+        <w:t>indices</w:t>
       </w:r>
       <w:r>
         <w:rPr>
@@ -2516,8 +2514,8 @@
       <w:proofErr w:type="spellStart"/>
       <w:r>
         <w:rPr>
-          <w:b/>
-          <w:bCs/>
+          <w:b w:val="1"/>
+          <w:bCs w:val="1"/>
           <w:lang w:val="en-US"/>
         </w:rPr>
         <w:t>keep_names</w:t>
@@ -2531,8 +2529,8 @@
       </w:r>
       <w:r>
         <w:rPr>
-          <w:b/>
-          <w:bCs/>
+          <w:b w:val="1"/>
+          <w:bCs w:val="1"/>
           <w:lang w:val="en-US"/>
         </w:rPr>
         <w:t>)</w:t>
@@ -5116,7 +5114,7 @@
       <w:pgMar w:top="1417" w:right="1417" w:bottom="1417" w:left="1417" w:header="708" w:footer="708" w:gutter="0"/>
       <w:cols w:space="708"/>
       <w:docGrid w:linePitch="360"/>
-      <w:headerReference w:type="default" r:id="R979d5ca077dd4026"/>
+      <w:headerReference w:type="default" r:id="R0ba869d1e88b4a45"/>
     </w:sectPr>
   </w:body>
 </w:document>

</xml_diff>

<commit_message>
feat: Allow to get indices of specific transactions
Add an argument as_indices to the methods used to get transactions
(get_complex_trx, get_simple_trx, get_trx_from_items, get_trx_from_info
and get_trx_from_category) to get the indices of the desired
transactions instead of a new TransactionSet object.
</commit_message>
<xml_diff>
--- a/vignettes/types_of_attributes_and_methods_TS.docx
+++ b/vignettes/types_of_attributes_and_methods_TS.docx
@@ -2990,8 +2990,7 @@
       </m:oMath>
       <w:r>
         <w:rPr>
-          <w:rFonts w:eastAsiaTheme="minorEastAsia"/>
-          <w:iCs/>
+          <w:rFonts w:eastAsia="" w:eastAsiaTheme="minorEastAsia"/>
           <w:lang w:val="en-US"/>
         </w:rPr>
         <w:t xml:space="preserve"> </w:t>
@@ -2999,17 +2998,16 @@
       <w:proofErr w:type="spellStart"/>
       <w:r>
         <w:rPr>
-          <w:b/>
-          <w:bCs/>
+          <w:b w:val="1"/>
+          <w:bCs w:val="1"/>
           <w:lang w:val="en-US"/>
         </w:rPr>
         <w:t>get_info_from_</w:t>
       </w:r>
-      <w:proofErr w:type="gramStart"/>
-      <w:r>
-        <w:rPr>
-          <w:b/>
-          <w:bCs/>
+      <w:r>
+        <w:rPr>
+          <w:b w:val="1"/>
+          <w:bCs w:val="1"/>
           <w:lang w:val="en-US"/>
         </w:rPr>
         <w:t>items</w:t>
@@ -3017,17 +3015,16 @@
       <w:proofErr w:type="spellEnd"/>
       <w:r>
         <w:rPr>
-          <w:b/>
-          <w:bCs/>
+          <w:b w:val="1"/>
+          <w:bCs w:val="1"/>
           <w:lang w:val="en-US"/>
         </w:rPr>
         <w:t>(</w:t>
       </w:r>
-      <w:proofErr w:type="gramEnd"/>
-      <w:r>
-        <w:rPr>
-          <w:b/>
-          <w:bCs/>
+      <w:r>
+        <w:rPr>
+          <w:b w:val="1"/>
+          <w:bCs w:val="1"/>
           <w:lang w:val="en-US"/>
         </w:rPr>
         <w:t>items</w:t>
@@ -3041,8 +3038,8 @@
       <w:proofErr w:type="spellStart"/>
       <w:r>
         <w:rPr>
-          <w:b/>
-          <w:bCs/>
+          <w:b w:val="1"/>
+          <w:bCs w:val="1"/>
           <w:lang w:val="en-US"/>
         </w:rPr>
         <w:t>info_names</w:t>
@@ -3056,8 +3053,8 @@
       </w:r>
       <w:r>
         <w:rPr>
-          <w:b/>
-          <w:bCs/>
+          <w:b w:val="1"/>
+          <w:bCs w:val="1"/>
           <w:lang w:val="en-US"/>
         </w:rPr>
         <w:t>presence</w:t>
@@ -3070,8 +3067,8 @@
       </w:r>
       <w:r>
         <w:rPr>
-          <w:b/>
-          <w:bCs/>
+          <w:b w:val="1"/>
+          <w:bCs w:val="1"/>
           <w:lang w:val="en-US"/>
         </w:rPr>
         <w:t>)</w:t>
@@ -3112,6 +3109,7 @@
     </w:p>
     <w:p>
       <w:pPr>
+        <w:pStyle w:val="Normal"/>
         <w:rPr>
           <w:lang w:val="en-US"/>
         </w:rPr>
@@ -3127,8 +3125,7 @@
       </m:oMath>
       <w:r>
         <w:rPr>
-          <w:rFonts w:eastAsiaTheme="minorEastAsia"/>
-          <w:iCs/>
+          <w:rFonts w:eastAsia="" w:eastAsiaTheme="minorEastAsia"/>
           <w:lang w:val="en-US"/>
         </w:rPr>
         <w:t xml:space="preserve"> </w:t>
@@ -3136,17 +3133,16 @@
       <w:proofErr w:type="spellStart"/>
       <w:r>
         <w:rPr>
-          <w:b/>
-          <w:bCs/>
+          <w:b w:val="1"/>
+          <w:bCs w:val="1"/>
           <w:lang w:val="en-US"/>
         </w:rPr>
         <w:t>get_complex_</w:t>
       </w:r>
-      <w:proofErr w:type="gramStart"/>
-      <w:r>
-        <w:rPr>
-          <w:b/>
-          <w:bCs/>
+      <w:r>
+        <w:rPr>
+          <w:b w:val="1"/>
+          <w:bCs w:val="1"/>
           <w:lang w:val="en-US"/>
         </w:rPr>
         <w:t>trx</w:t>
@@ -3154,17 +3150,34 @@
       <w:proofErr w:type="spellEnd"/>
       <w:r>
         <w:rPr>
-          <w:b/>
-          <w:bCs/>
+          <w:b w:val="1"/>
+          <w:bCs w:val="1"/>
           <w:lang w:val="en-US"/>
         </w:rPr>
         <w:t>(</w:t>
       </w:r>
-      <w:proofErr w:type="gramEnd"/>
-      <w:r>
-        <w:rPr>
-          <w:b/>
-          <w:bCs/>
+      <w:proofErr w:type="spellStart"/>
+      <w:r>
+        <w:rPr>
+          <w:b w:val="1"/>
+          <w:bCs w:val="1"/>
+          <w:lang w:val="en-US"/>
+        </w:rPr>
+        <w:t>as_indices</w:t>
+      </w:r>
+      <w:proofErr w:type="spellEnd"/>
+      <w:r>
+        <w:rPr>
+          <w:b w:val="0"/>
+          <w:bCs w:val="0"/>
+          <w:lang w:val="en-US"/>
+        </w:rPr>
+        <w:t>: logical</w:t>
+      </w:r>
+      <w:r>
+        <w:rPr>
+          <w:b w:val="1"/>
+          <w:bCs w:val="1"/>
           <w:lang w:val="en-US"/>
         </w:rPr>
         <w:t>)</w:t>
@@ -3195,9 +3208,22 @@
         <w:t>Set</w:t>
       </w:r>
       <w:proofErr w:type="spellEnd"/>
-    </w:p>
-    <w:p>
-      <w:pPr>
+      <w:r>
+        <w:rPr>
+          <w:lang w:val="en-US"/>
+        </w:rPr>
+        <w:t xml:space="preserve"> or named vector</w:t>
+      </w:r>
+      <w:r>
+        <w:rPr>
+          <w:lang w:val="en-US"/>
+        </w:rPr>
+        <w:t>(numeric)</w:t>
+      </w:r>
+    </w:p>
+    <w:p>
+      <w:pPr>
+        <w:pStyle w:val="Normal"/>
         <w:rPr>
           <w:lang w:val="en-US"/>
         </w:rPr>
@@ -3213,8 +3239,7 @@
       </m:oMath>
       <w:r>
         <w:rPr>
-          <w:rFonts w:eastAsiaTheme="minorEastAsia"/>
-          <w:iCs/>
+          <w:rFonts w:eastAsia="" w:eastAsiaTheme="minorEastAsia"/>
           <w:lang w:val="en-US"/>
         </w:rPr>
         <w:t xml:space="preserve"> </w:t>
@@ -3222,17 +3247,16 @@
       <w:proofErr w:type="spellStart"/>
       <w:r>
         <w:rPr>
-          <w:b/>
-          <w:bCs/>
+          <w:b w:val="1"/>
+          <w:bCs w:val="1"/>
           <w:lang w:val="en-US"/>
         </w:rPr>
         <w:t>get_simple_</w:t>
       </w:r>
-      <w:proofErr w:type="gramStart"/>
-      <w:r>
-        <w:rPr>
-          <w:b/>
-          <w:bCs/>
+      <w:r>
+        <w:rPr>
+          <w:b w:val="1"/>
+          <w:bCs w:val="1"/>
           <w:lang w:val="en-US"/>
         </w:rPr>
         <w:t>trx</w:t>
@@ -3240,17 +3264,34 @@
       <w:proofErr w:type="spellEnd"/>
       <w:r>
         <w:rPr>
-          <w:b/>
-          <w:bCs/>
+          <w:b w:val="1"/>
+          <w:bCs w:val="1"/>
           <w:lang w:val="en-US"/>
         </w:rPr>
         <w:t>(</w:t>
       </w:r>
-      <w:proofErr w:type="gramEnd"/>
-      <w:r>
-        <w:rPr>
-          <w:b/>
-          <w:bCs/>
+      <w:proofErr w:type="spellStart"/>
+      <w:r>
+        <w:rPr>
+          <w:b w:val="1"/>
+          <w:bCs w:val="1"/>
+          <w:lang w:val="en-US"/>
+        </w:rPr>
+        <w:t>as_indices</w:t>
+      </w:r>
+      <w:proofErr w:type="spellEnd"/>
+      <w:r>
+        <w:rPr>
+          <w:b w:val="0"/>
+          <w:bCs w:val="0"/>
+          <w:lang w:val="en-US"/>
+        </w:rPr>
+        <w:t>: logical</w:t>
+      </w:r>
+      <w:r>
+        <w:rPr>
+          <w:b w:val="1"/>
+          <w:bCs w:val="1"/>
           <w:lang w:val="en-US"/>
         </w:rPr>
         <w:t>)</w:t>
@@ -3263,8 +3304,8 @@
       </w:r>
       <w:r>
         <w:rPr>
-          <w:b/>
-          <w:bCs/>
+          <w:b w:val="1"/>
+          <w:bCs w:val="1"/>
           <w:lang w:val="en-US"/>
         </w:rPr>
         <w:t xml:space="preserve"> </w:t>
@@ -3289,9 +3330,22 @@
         <w:t>Set</w:t>
       </w:r>
       <w:proofErr w:type="spellEnd"/>
-    </w:p>
-    <w:p>
-      <w:pPr>
+      <w:r>
+        <w:rPr>
+          <w:lang w:val="en-US"/>
+        </w:rPr>
+        <w:t xml:space="preserve"> or named vector</w:t>
+      </w:r>
+      <w:r>
+        <w:rPr>
+          <w:lang w:val="en-US"/>
+        </w:rPr>
+        <w:t>(numeric)</w:t>
+      </w:r>
+    </w:p>
+    <w:p>
+      <w:pPr>
+        <w:pStyle w:val="Normal"/>
         <w:rPr>
           <w:lang w:val="en-US"/>
         </w:rPr>
@@ -3307,8 +3361,7 @@
       </m:oMath>
       <w:r>
         <w:rPr>
-          <w:rFonts w:eastAsiaTheme="minorEastAsia"/>
-          <w:iCs/>
+          <w:rFonts w:eastAsia="" w:eastAsiaTheme="minorEastAsia"/>
           <w:lang w:val="en-US"/>
         </w:rPr>
         <w:t xml:space="preserve"> </w:t>
@@ -3316,33 +3369,32 @@
       <w:proofErr w:type="spellStart"/>
       <w:r>
         <w:rPr>
-          <w:b/>
-          <w:bCs/>
+          <w:b w:val="1"/>
+          <w:bCs w:val="1"/>
           <w:lang w:val="en-US"/>
         </w:rPr>
         <w:t>get_</w:t>
       </w:r>
       <w:r>
         <w:rPr>
-          <w:b/>
-          <w:bCs/>
+          <w:b w:val="1"/>
+          <w:bCs w:val="1"/>
           <w:lang w:val="en-US"/>
         </w:rPr>
         <w:t>trx</w:t>
       </w:r>
       <w:r>
         <w:rPr>
-          <w:b/>
-          <w:bCs/>
+          <w:b w:val="1"/>
+          <w:bCs w:val="1"/>
           <w:lang w:val="en-US"/>
         </w:rPr>
         <w:t>_from_</w:t>
       </w:r>
-      <w:proofErr w:type="gramStart"/>
-      <w:r>
-        <w:rPr>
-          <w:b/>
-          <w:bCs/>
+      <w:r>
+        <w:rPr>
+          <w:b w:val="1"/>
+          <w:bCs w:val="1"/>
           <w:lang w:val="en-US"/>
         </w:rPr>
         <w:t>items</w:t>
@@ -3350,17 +3402,16 @@
       <w:proofErr w:type="spellEnd"/>
       <w:r>
         <w:rPr>
-          <w:b/>
-          <w:bCs/>
+          <w:b w:val="1"/>
+          <w:bCs w:val="1"/>
           <w:lang w:val="en-US"/>
         </w:rPr>
         <w:t>(</w:t>
       </w:r>
-      <w:proofErr w:type="gramEnd"/>
-      <w:r>
-        <w:rPr>
-          <w:b/>
-          <w:bCs/>
+      <w:r>
+        <w:rPr>
+          <w:b w:val="1"/>
+          <w:bCs w:val="1"/>
           <w:lang w:val="en-US"/>
         </w:rPr>
         <w:t>items</w:t>
@@ -3385,8 +3436,8 @@
       </w:r>
       <w:r>
         <w:rPr>
-          <w:b/>
-          <w:bCs/>
+          <w:b w:val="1"/>
+          <w:bCs w:val="1"/>
           <w:lang w:val="en-US"/>
         </w:rPr>
         <w:t>presence</w:t>
@@ -3395,12 +3446,30 @@
         <w:rPr>
           <w:lang w:val="en-US"/>
         </w:rPr>
-        <w:t>: character</w:t>
-      </w:r>
-      <w:r>
-        <w:rPr>
-          <w:b/>
-          <w:bCs/>
+        <w:t xml:space="preserve">: character, </w:t>
+      </w:r>
+      <w:proofErr w:type="spellStart"/>
+      <w:r>
+        <w:rPr>
+          <w:b w:val="1"/>
+          <w:bCs w:val="1"/>
+          <w:lang w:val="en-US"/>
+        </w:rPr>
+        <w:t>as_indices</w:t>
+      </w:r>
+      <w:proofErr w:type="spellEnd"/>
+      <w:r>
+        <w:rPr>
+          <w:b w:val="0"/>
+          <w:bCs w:val="0"/>
+          <w:lang w:val="en-US"/>
+        </w:rPr>
+        <w:t>: logical</w:t>
+      </w:r>
+      <w:r>
+        <w:rPr>
+          <w:b w:val="1"/>
+          <w:bCs w:val="1"/>
           <w:lang w:val="en-US"/>
         </w:rPr>
         <w:t>)</w:t>
@@ -3431,9 +3500,31 @@
         <w:t>Set</w:t>
       </w:r>
       <w:proofErr w:type="spellEnd"/>
-    </w:p>
-    <w:p>
-      <w:pPr>
+      <w:r>
+        <w:rPr>
+          <w:lang w:val="en-US"/>
+        </w:rPr>
+        <w:t xml:space="preserve"> or </w:t>
+      </w:r>
+    </w:p>
+    <w:p>
+      <w:pPr>
+        <w:pStyle w:val="Normal"/>
+        <w:ind w:left="1416" w:firstLine="0"/>
+        <w:rPr>
+          <w:lang w:val="en-US"/>
+        </w:rPr>
+      </w:pPr>
+      <w:r>
+        <w:rPr>
+          <w:lang w:val="en-US"/>
+        </w:rPr>
+        <w:t xml:space="preserve">              named vector(numeric)</w:t>
+      </w:r>
+    </w:p>
+    <w:p>
+      <w:pPr>
+        <w:pStyle w:val="Normal"/>
         <w:rPr>
           <w:lang w:val="en-US"/>
         </w:rPr>
@@ -3449,7 +3540,7 @@
       </m:oMath>
       <w:r>
         <w:rPr>
-          <w:rFonts w:eastAsiaTheme="minorEastAsia"/>
+          <w:rFonts w:eastAsia="" w:eastAsiaTheme="minorEastAsia"/>
           <w:lang w:val="en-US"/>
         </w:rPr>
         <w:t xml:space="preserve"> </w:t>
@@ -3457,33 +3548,32 @@
       <w:proofErr w:type="spellStart"/>
       <w:r>
         <w:rPr>
-          <w:b/>
-          <w:bCs/>
+          <w:b w:val="1"/>
+          <w:bCs w:val="1"/>
           <w:lang w:val="en-US"/>
         </w:rPr>
         <w:t>get_</w:t>
       </w:r>
       <w:r>
         <w:rPr>
-          <w:b/>
-          <w:bCs/>
+          <w:b w:val="1"/>
+          <w:bCs w:val="1"/>
           <w:lang w:val="en-US"/>
         </w:rPr>
         <w:t>trx</w:t>
       </w:r>
       <w:r>
         <w:rPr>
-          <w:b/>
-          <w:bCs/>
+          <w:b w:val="1"/>
+          <w:bCs w:val="1"/>
           <w:lang w:val="en-US"/>
         </w:rPr>
         <w:t>_from_</w:t>
       </w:r>
-      <w:proofErr w:type="gramStart"/>
-      <w:r>
-        <w:rPr>
-          <w:b/>
-          <w:bCs/>
+      <w:r>
+        <w:rPr>
+          <w:b w:val="1"/>
+          <w:bCs w:val="1"/>
           <w:lang w:val="en-US"/>
         </w:rPr>
         <w:t>info</w:t>
@@ -3491,17 +3581,16 @@
       <w:proofErr w:type="spellEnd"/>
       <w:r>
         <w:rPr>
-          <w:b/>
-          <w:bCs/>
+          <w:b w:val="1"/>
+          <w:bCs w:val="1"/>
           <w:lang w:val="en-US"/>
         </w:rPr>
         <w:t>(</w:t>
       </w:r>
-      <w:proofErr w:type="gramEnd"/>
-      <w:r>
-        <w:rPr>
-          <w:b/>
-          <w:bCs/>
+      <w:r>
+        <w:rPr>
+          <w:b w:val="1"/>
+          <w:bCs w:val="1"/>
           <w:lang w:val="en-US"/>
         </w:rPr>
         <w:t>info</w:t>
@@ -3520,8 +3609,8 @@
       </w:r>
       <w:r>
         <w:rPr>
-          <w:b/>
-          <w:bCs/>
+          <w:b w:val="1"/>
+          <w:bCs w:val="1"/>
           <w:lang w:val="en-US"/>
         </w:rPr>
         <w:t>presence</w:t>
@@ -3530,12 +3619,30 @@
         <w:rPr>
           <w:lang w:val="en-US"/>
         </w:rPr>
-        <w:t>: character</w:t>
-      </w:r>
-      <w:r>
-        <w:rPr>
-          <w:b/>
-          <w:bCs/>
+        <w:t xml:space="preserve">: character, </w:t>
+      </w:r>
+      <w:proofErr w:type="spellStart"/>
+      <w:r>
+        <w:rPr>
+          <w:b w:val="1"/>
+          <w:bCs w:val="1"/>
+          <w:lang w:val="en-US"/>
+        </w:rPr>
+        <w:t>as_indices</w:t>
+      </w:r>
+      <w:proofErr w:type="spellEnd"/>
+      <w:r>
+        <w:rPr>
+          <w:b w:val="0"/>
+          <w:bCs w:val="0"/>
+          <w:lang w:val="en-US"/>
+        </w:rPr>
+        <w:t>: logical</w:t>
+      </w:r>
+      <w:r>
+        <w:rPr>
+          <w:b w:val="1"/>
+          <w:bCs w:val="1"/>
           <w:lang w:val="en-US"/>
         </w:rPr>
         <w:t>)</w:t>
@@ -3566,6 +3673,33 @@
         <w:t>Set</w:t>
       </w:r>
       <w:proofErr w:type="spellEnd"/>
+      <w:r>
+        <w:rPr>
+          <w:lang w:val="en-US"/>
+        </w:rPr>
+        <w:t xml:space="preserve"> or </w:t>
+      </w:r>
+    </w:p>
+    <w:p>
+      <w:pPr>
+        <w:pStyle w:val="Normal"/>
+        <w:ind w:left="1416" w:firstLine="0"/>
+        <w:rPr>
+          <w:lang w:val="en-US"/>
+        </w:rPr>
+      </w:pPr>
+      <w:r>
+        <w:rPr>
+          <w:lang w:val="en-US"/>
+        </w:rPr>
+        <w:t xml:space="preserve">           named vector</w:t>
+      </w:r>
+      <w:r>
+        <w:rPr>
+          <w:lang w:val="en-US"/>
+        </w:rPr>
+        <w:t>(numeric)</w:t>
+      </w:r>
     </w:p>
     <w:p>
       <w:pPr>
@@ -5114,7 +5248,7 @@
       <w:pgMar w:top="1417" w:right="1417" w:bottom="1417" w:left="1417" w:header="708" w:footer="708" w:gutter="0"/>
       <w:cols w:space="708"/>
       <w:docGrid w:linePitch="360"/>
-      <w:headerReference w:type="default" r:id="R0ba869d1e88b4a45"/>
+      <w:headerReference w:type="default" r:id="R36a0425ed80343f3"/>
     </w:sectPr>
   </w:body>
 </w:document>

</xml_diff>